<commit_message>
Updated design doc n optimized the code
</commit_message>
<xml_diff>
--- a/designPS15_G255.docx
+++ b/designPS15_G255.docx
@@ -44,7 +44,84 @@
           <w:sz w:val="22"/>
           <w:szCs w:val="22"/>
         </w:rPr>
-        <w:t xml:space="preserve">The graph is represented using an adjacency matrix, with </w:t>
+        <w:t xml:space="preserve">We have selected “graph” </w:t>
+      </w:r>
+      <w:r>
+        <w:rPr>
+          <w:sz w:val="22"/>
+          <w:szCs w:val="22"/>
+        </w:rPr>
+        <w:t xml:space="preserve">as the data structure to represent given connections between the </w:t>
+      </w:r>
+      <w:r>
+        <w:rPr>
+          <w:sz w:val="22"/>
+          <w:szCs w:val="22"/>
+        </w:rPr>
+        <w:t>air</w:t>
+      </w:r>
+      <w:r>
+        <w:rPr>
+          <w:sz w:val="22"/>
+          <w:szCs w:val="22"/>
+        </w:rPr>
+        <w:t>ports</w:t>
+      </w:r>
+      <w:r>
+        <w:rPr>
+          <w:sz w:val="22"/>
+          <w:szCs w:val="22"/>
+        </w:rPr>
+        <w:t xml:space="preserve"> and flights</w:t>
+      </w:r>
+      <w:r>
+        <w:rPr>
+          <w:sz w:val="22"/>
+          <w:szCs w:val="22"/>
+        </w:rPr>
+        <w:t xml:space="preserve"> since it is the optimal data structure to represent </w:t>
+      </w:r>
+      <w:r>
+        <w:rPr>
+          <w:sz w:val="22"/>
+          <w:szCs w:val="22"/>
+        </w:rPr>
+        <w:t xml:space="preserve">this kind of non-hierarchical interconnection </w:t>
+      </w:r>
+      <w:r>
+        <w:rPr>
+          <w:sz w:val="22"/>
+          <w:szCs w:val="22"/>
+        </w:rPr>
+        <w:t>between nodes.</w:t>
+      </w:r>
+      <w:r>
+        <w:rPr>
+          <w:sz w:val="22"/>
+          <w:szCs w:val="22"/>
+        </w:rPr>
+        <w:t xml:space="preserve"> </w:t>
+      </w:r>
+      <w:r>
+        <w:rPr>
+          <w:sz w:val="22"/>
+          <w:szCs w:val="22"/>
+        </w:rPr>
+        <w:t xml:space="preserve">The graph is </w:t>
+      </w:r>
+      <w:r>
+        <w:rPr>
+          <w:sz w:val="22"/>
+          <w:szCs w:val="22"/>
+        </w:rPr>
+        <w:t>implemented</w:t>
+      </w:r>
+      <w:r>
+        <w:rPr>
+          <w:sz w:val="22"/>
+          <w:szCs w:val="22"/>
+        </w:rPr>
+        <w:t xml:space="preserve"> using an adjacency matrix, with </w:t>
       </w:r>
       <w:r>
         <w:rPr>
@@ -144,7 +221,6 @@
         </w:rPr>
         <w:t>“</w:t>
       </w:r>
-      <w:proofErr w:type="spellStart"/>
       <w:r>
         <w:rPr>
           <w:sz w:val="22"/>
@@ -152,7 +228,6 @@
         </w:rPr>
         <w:t>numpy</w:t>
       </w:r>
-      <w:proofErr w:type="spellEnd"/>
       <w:r>
         <w:rPr>
           <w:sz w:val="22"/>
@@ -172,23 +247,7 @@
           <w:sz w:val="22"/>
           <w:szCs w:val="22"/>
         </w:rPr>
-        <w:t>Since we are not allowed to use “</w:t>
-      </w:r>
-      <w:proofErr w:type="spellStart"/>
-      <w:r>
-        <w:rPr>
-          <w:sz w:val="22"/>
-          <w:szCs w:val="22"/>
-        </w:rPr>
-        <w:t>numpy</w:t>
-      </w:r>
-      <w:proofErr w:type="spellEnd"/>
-      <w:r>
-        <w:rPr>
-          <w:sz w:val="22"/>
-          <w:szCs w:val="22"/>
-        </w:rPr>
-        <w:t>”, h</w:t>
+        <w:t>Since we are not allowed to use “numpy”, h</w:t>
       </w:r>
       <w:r>
         <w:rPr>
@@ -288,7 +347,6 @@
         </w:rPr>
         <w:t>adjacency matrix in the code is “</w:t>
       </w:r>
-      <w:proofErr w:type="spellStart"/>
       <w:r>
         <w:rPr>
           <w:i/>
@@ -298,13 +356,82 @@
         </w:rPr>
         <w:t>adj_matrix</w:t>
       </w:r>
-      <w:proofErr w:type="spellEnd"/>
       <w:r>
         <w:rPr>
           <w:sz w:val="22"/>
           <w:szCs w:val="22"/>
         </w:rPr>
         <w:t>”</w:t>
+      </w:r>
+      <w:r>
+        <w:rPr>
+          <w:sz w:val="22"/>
+          <w:szCs w:val="22"/>
+        </w:rPr>
+        <w:t>.</w:t>
+      </w:r>
+      <w:r>
+        <w:rPr>
+          <w:sz w:val="22"/>
+          <w:szCs w:val="22"/>
+        </w:rPr>
+        <w:t xml:space="preserve"> Alternatively </w:t>
+      </w:r>
+      <w:r>
+        <w:rPr>
+          <w:sz w:val="22"/>
+          <w:szCs w:val="22"/>
+        </w:rPr>
+        <w:t>an “adjacency list” also could be used to represent the graph</w:t>
+      </w:r>
+      <w:r>
+        <w:rPr>
+          <w:sz w:val="22"/>
+          <w:szCs w:val="22"/>
+        </w:rPr>
+        <w:t xml:space="preserve"> which will be more </w:t>
+      </w:r>
+      <w:r>
+        <w:rPr>
+          <w:sz w:val="22"/>
+          <w:szCs w:val="22"/>
+        </w:rPr>
+        <w:t xml:space="preserve">efficient in terms of memory usage. However the </w:t>
+      </w:r>
+      <w:r>
+        <w:rPr>
+          <w:sz w:val="22"/>
+          <w:szCs w:val="22"/>
+        </w:rPr>
+        <w:t xml:space="preserve">use of </w:t>
+      </w:r>
+      <w:r>
+        <w:rPr>
+          <w:sz w:val="22"/>
+          <w:szCs w:val="22"/>
+        </w:rPr>
+        <w:t xml:space="preserve">adjacency matrix </w:t>
+      </w:r>
+      <w:r>
+        <w:rPr>
+          <w:sz w:val="22"/>
+          <w:szCs w:val="22"/>
+        </w:rPr>
+        <w:t xml:space="preserve">makes the implementation and the time </w:t>
+      </w:r>
+      <w:r>
+        <w:rPr>
+          <w:sz w:val="22"/>
+          <w:szCs w:val="22"/>
+        </w:rPr>
+        <w:t xml:space="preserve">complexity of each operation </w:t>
+      </w:r>
+      <w:r>
+        <w:rPr>
+          <w:sz w:val="22"/>
+          <w:szCs w:val="22"/>
+        </w:rPr>
+        <w:t>effective and optimal</w:t>
       </w:r>
       <w:r>
         <w:rPr>
@@ -326,6 +453,19 @@
           <w:szCs w:val="22"/>
         </w:rPr>
       </w:pPr>
+    </w:p>
+    <w:p>
+      <w:pPr>
+        <w:pStyle w:val="Default"/>
+        <w:numPr>
+          <w:ilvl w:val="0"/>
+          <w:numId w:val="1"/>
+        </w:numPr>
+        <w:rPr>
+          <w:sz w:val="22"/>
+          <w:szCs w:val="22"/>
+        </w:rPr>
+      </w:pPr>
       <w:r>
         <w:rPr>
           <w:sz w:val="22"/>
@@ -354,7 +494,6 @@
         </w:rPr>
         <w:t>“</w:t>
       </w:r>
-      <w:proofErr w:type="spellStart"/>
       <w:r>
         <w:rPr>
           <w:i/>
@@ -364,7 +503,6 @@
         </w:rPr>
         <w:t>flights_list</w:t>
       </w:r>
-      <w:proofErr w:type="spellEnd"/>
       <w:r>
         <w:rPr>
           <w:sz w:val="22"/>
@@ -386,7 +524,6 @@
         </w:rPr>
         <w:t>“</w:t>
       </w:r>
-      <w:proofErr w:type="spellStart"/>
       <w:r>
         <w:rPr>
           <w:i/>
@@ -396,7 +533,6 @@
         </w:rPr>
         <w:t>airports_list</w:t>
       </w:r>
-      <w:proofErr w:type="spellEnd"/>
       <w:r>
         <w:rPr>
           <w:sz w:val="22"/>
@@ -2990,10 +3126,7 @@
           </w:tcPr>
           <w:p>
             <w:r>
-              <w:t>Airport</w:t>
-            </w:r>
-            <w:r>
-              <w:t xml:space="preserve"> </w:t>
+              <w:t xml:space="preserve">Airport </w:t>
             </w:r>
           </w:p>
         </w:tc>
@@ -3223,10 +3356,8 @@
           </w:tcPr>
           <w:p>
             <w:r>
-              <w:t>Flight</w:t>
-            </w:r>
-            <w:r>
-              <w:t xml:space="preserve"> </w:t>
+              <w:lastRenderedPageBreak/>
+              <w:t xml:space="preserve">Flight </w:t>
             </w:r>
           </w:p>
         </w:tc>
@@ -3385,7 +3516,6 @@
         </w:numPr>
       </w:pPr>
       <w:r>
-        <w:lastRenderedPageBreak/>
         <w:t>Details of each operations</w:t>
       </w:r>
     </w:p>
@@ -3398,26 +3528,629 @@
         </w:numPr>
       </w:pPr>
       <w:r>
-        <w:t xml:space="preserve">def </w:t>
-      </w:r>
-      <w:proofErr w:type="spellStart"/>
+        <w:t>def readAirportFlightfile(self, inputfile):</w:t>
+      </w:r>
+    </w:p>
+    <w:p>
+      <w:r>
+        <w:t xml:space="preserve">Here we are </w:t>
+      </w:r>
+      <w:r>
+        <w:t>populating the 2 lists and the adjacency matrix (mentioned above)</w:t>
+      </w:r>
+      <w:r>
+        <w:t xml:space="preserve"> while reading the input file. </w:t>
+      </w:r>
+      <w:r>
+        <w:t xml:space="preserve">The adjacency matrix cannot be created </w:t>
+      </w:r>
+      <w:r>
+        <w:t xml:space="preserve">on the go while reading the input file line by line since we don’t know how many flights and airports </w:t>
+      </w:r>
+      <w:r>
+        <w:t xml:space="preserve">(which will be dimensions of the matrix) </w:t>
+      </w:r>
+      <w:r>
+        <w:t xml:space="preserve">will be there until all the input </w:t>
+      </w:r>
+      <w:r>
+        <w:t xml:space="preserve">is read. </w:t>
+      </w:r>
+      <w:r>
+        <w:t>Hence,</w:t>
+      </w:r>
+      <w:r>
+        <w:t xml:space="preserve"> we populate temporary 2-D list named “graph_data” </w:t>
+      </w:r>
+      <w:r>
+        <w:t>which will hold the connections between flights and airports until the adjacency matrix is created.</w:t>
+      </w:r>
+    </w:p>
+    <w:p>
+      <w:r>
+        <w:t>Time complexity</w:t>
+      </w:r>
+      <w:r>
+        <w:t xml:space="preserve"> of the “</w:t>
+      </w:r>
       <w:r>
         <w:t>readAirportFlightfile</w:t>
       </w:r>
-      <w:proofErr w:type="spellEnd"/>
-      <w:r>
-        <w:t xml:space="preserve">(self, </w:t>
-      </w:r>
-      <w:proofErr w:type="spellStart"/>
-      <w:r>
-        <w:t>inputfile</w:t>
-      </w:r>
-      <w:proofErr w:type="spellEnd"/>
-      <w:r>
-        <w:t>):</w:t>
+      <w:r>
+        <w:t xml:space="preserve">” function </w:t>
+      </w:r>
+      <w:r>
+        <w:t>would be O</w:t>
+      </w:r>
+      <w:r>
+        <w:t>(n</w:t>
+      </w:r>
+      <w:r>
+        <w:rPr>
+          <w:vertAlign w:val="superscript"/>
+        </w:rPr>
+        <w:t>3</w:t>
+      </w:r>
+      <w:r>
+        <w:t>)</w:t>
+      </w:r>
+      <w:r>
+        <w:t xml:space="preserve"> since while populating adjacency matrix </w:t>
+      </w:r>
+      <w:r>
+        <w:t>we are using 2 nested loops</w:t>
+      </w:r>
+      <w:r>
+        <w:t>(O</w:t>
+      </w:r>
+      <w:r>
+        <w:t>(</w:t>
+      </w:r>
+      <w:r>
+        <w:t>n</w:t>
+      </w:r>
+      <w:r>
+        <w:rPr>
+          <w:vertAlign w:val="superscript"/>
+        </w:rPr>
+        <w:t>2</w:t>
+      </w:r>
+      <w:r>
+        <w:t>)</w:t>
+      </w:r>
+      <w:r>
+        <w:t>)</w:t>
+      </w:r>
+      <w:r>
+        <w:t xml:space="preserve"> </w:t>
+      </w:r>
+      <w:r>
+        <w:t xml:space="preserve"> (</w:t>
+      </w:r>
+      <w:r>
+        <w:t xml:space="preserve">outer loop for each flight and inner loop for each </w:t>
+      </w:r>
+      <w:r>
+        <w:t>c</w:t>
+      </w:r>
+      <w:r>
+        <w:t xml:space="preserve">onnected airport of a </w:t>
+      </w:r>
+      <w:r>
+        <w:t>flight) and a list index search</w:t>
+      </w:r>
+      <w:r>
+        <w:t xml:space="preserve"> (O(n)) inside the inner loop.</w:t>
+      </w:r>
+    </w:p>
+    <w:p>
+      <w:pPr>
+        <w:pStyle w:val="Heading3"/>
+        <w:numPr>
+          <w:ilvl w:val="0"/>
+          <w:numId w:val="4"/>
+        </w:numPr>
+      </w:pPr>
+      <w:r>
+        <w:t>def showAll(self):</w:t>
+      </w:r>
+    </w:p>
+    <w:p>
+      <w:r>
+        <w:t xml:space="preserve">Here we print the content in the two lists </w:t>
+      </w:r>
+      <w:r>
+        <w:t>(“</w:t>
+      </w:r>
+      <w:r>
+        <w:rPr>
+          <w:i/>
+          <w:iCs/>
+        </w:rPr>
+        <w:t>flights_list</w:t>
+      </w:r>
+      <w:r>
+        <w:t>” and “</w:t>
+      </w:r>
+      <w:r>
+        <w:rPr>
+          <w:i/>
+          <w:iCs/>
+        </w:rPr>
+        <w:t>airports_list</w:t>
+      </w:r>
+      <w:r>
+        <w:t>”)</w:t>
+      </w:r>
+      <w:r>
+        <w:t xml:space="preserve"> to the output file. The time complexi</w:t>
+      </w:r>
+      <w:r>
+        <w:t>ty is O(n).</w:t>
+      </w:r>
+    </w:p>
+    <w:p>
+      <w:pPr>
+        <w:pStyle w:val="Heading3"/>
+        <w:numPr>
+          <w:ilvl w:val="0"/>
+          <w:numId w:val="4"/>
+        </w:numPr>
+      </w:pPr>
+      <w:r>
+        <w:t>def displayHubAirport(self):</w:t>
+      </w:r>
+    </w:p>
+    <w:p>
+      <w:pPr>
+        <w:ind w:left="360"/>
+      </w:pPr>
+      <w:r>
+        <w:t>Time complexity: O(n</w:t>
+      </w:r>
+      <w:r>
+        <w:rPr>
+          <w:vertAlign w:val="superscript"/>
+        </w:rPr>
+        <w:t>2</w:t>
+      </w:r>
+      <w:r>
+        <w:t>)</w:t>
       </w:r>
     </w:p>
     <w:p/>
+    <w:p>
+      <w:pPr>
+        <w:pStyle w:val="Heading3"/>
+        <w:numPr>
+          <w:ilvl w:val="0"/>
+          <w:numId w:val="4"/>
+        </w:numPr>
+      </w:pPr>
+      <w:r>
+        <w:t>def displayConnectedAirports(self, flight):</w:t>
+      </w:r>
+    </w:p>
+    <w:p>
+      <w:pPr>
+        <w:ind w:left="360"/>
+      </w:pPr>
+      <w:r>
+        <w:t xml:space="preserve">Check the </w:t>
+      </w:r>
+      <w:r>
+        <w:t>row</w:t>
+      </w:r>
+      <w:r>
+        <w:t xml:space="preserve"> related to the given </w:t>
+      </w:r>
+      <w:r>
+        <w:t>flight</w:t>
+      </w:r>
+      <w:r>
+        <w:t xml:space="preserve"> in the matrix and print the </w:t>
+      </w:r>
+      <w:r>
+        <w:t>airports</w:t>
+      </w:r>
+      <w:r>
+        <w:t xml:space="preserve"> with connections marked as “1”.</w:t>
+      </w:r>
+    </w:p>
+    <w:p>
+      <w:r>
+        <w:t>Time complexity: O(n)</w:t>
+      </w:r>
+    </w:p>
+    <w:p/>
+    <w:p>
+      <w:pPr>
+        <w:pStyle w:val="Heading3"/>
+        <w:numPr>
+          <w:ilvl w:val="0"/>
+          <w:numId w:val="4"/>
+        </w:numPr>
+      </w:pPr>
+      <w:r>
+        <w:t>def displayDirectFlight(self, airport_a, airport_b):</w:t>
+      </w:r>
+    </w:p>
+    <w:p>
+      <w:r>
+        <w:t>Both airports should be connected to the same flight for them to be connected</w:t>
+      </w:r>
+      <w:r>
+        <w:t xml:space="preserve">. </w:t>
+      </w:r>
+      <w:r>
+        <w:t>So,</w:t>
+      </w:r>
+      <w:r>
+        <w:t xml:space="preserve"> </w:t>
+      </w:r>
+      <w:r>
+        <w:t>there should be “1”</w:t>
+      </w:r>
+      <w:r>
+        <w:t>s</w:t>
+      </w:r>
+      <w:r>
+        <w:t xml:space="preserve"> in both columns related to the two airports</w:t>
+      </w:r>
+      <w:r>
+        <w:t>,</w:t>
+      </w:r>
+      <w:r>
+        <w:t xml:space="preserve"> </w:t>
+      </w:r>
+      <w:r>
+        <w:t xml:space="preserve">in </w:t>
+      </w:r>
+      <w:r>
+        <w:t>a</w:t>
+      </w:r>
+      <w:r>
+        <w:t xml:space="preserve"> same row</w:t>
+      </w:r>
+      <w:r>
+        <w:t>.</w:t>
+      </w:r>
+    </w:p>
+    <w:p>
+      <w:r>
+        <w:t>Time complexity: O(n)</w:t>
+      </w:r>
+    </w:p>
+    <w:p>
+      <w:pPr>
+        <w:pStyle w:val="Heading3"/>
+        <w:numPr>
+          <w:ilvl w:val="0"/>
+          <w:numId w:val="4"/>
+        </w:numPr>
+      </w:pPr>
+      <w:r>
+        <w:t>def findServiceAvailable(self, airport_a, airport_b):</w:t>
+      </w:r>
+    </w:p>
+    <w:p>
+      <w:r>
+        <w:t xml:space="preserve">In this function we have used </w:t>
+      </w:r>
+      <w:r>
+        <w:t>recursive approach to find the route from airport_a to airport_b.</w:t>
+      </w:r>
+      <w:r>
+        <w:t xml:space="preserve"> </w:t>
+      </w:r>
+      <w:r>
+        <w:t>Two lists</w:t>
+      </w:r>
+      <w:r>
+        <w:t xml:space="preserve"> </w:t>
+      </w:r>
+      <w:r>
+        <w:t>(</w:t>
+      </w:r>
+      <w:r>
+        <w:t>“</w:t>
+      </w:r>
+      <w:r>
+        <w:t>visited_airports</w:t>
+      </w:r>
+      <w:r>
+        <w:t>” and “path”</w:t>
+      </w:r>
+      <w:r>
+        <w:t xml:space="preserve">) </w:t>
+      </w:r>
+      <w:r>
+        <w:t xml:space="preserve"> have been used </w:t>
+      </w:r>
+      <w:r>
+        <w:t>keep track of the visited airports</w:t>
+      </w:r>
+      <w:r>
+        <w:t xml:space="preserve"> </w:t>
+      </w:r>
+      <w:r>
+        <w:t xml:space="preserve">and the route while </w:t>
+      </w:r>
+      <w:r>
+        <w:t>traversing</w:t>
+      </w:r>
+      <w:r>
+        <w:t xml:space="preserve"> the grap</w:t>
+      </w:r>
+      <w:r>
+        <w:t xml:space="preserve">h. </w:t>
+      </w:r>
+    </w:p>
+    <w:p>
+      <w:r>
+        <w:t>Algorithm</w:t>
+      </w:r>
+      <w:r>
+        <w:t>:</w:t>
+      </w:r>
+    </w:p>
+    <w:p>
+      <w:r>
+        <w:t xml:space="preserve">Case 1: </w:t>
+      </w:r>
+      <w:r>
+        <w:t>Source airport is already visited</w:t>
+      </w:r>
+      <w:r>
+        <w:t xml:space="preserve">. If </w:t>
+      </w:r>
+      <w:r>
+        <w:t>True return None.</w:t>
+      </w:r>
+    </w:p>
+    <w:p>
+      <w:r>
+        <w:t xml:space="preserve">Case 2: </w:t>
+      </w:r>
+      <w:r>
+        <w:t xml:space="preserve">Direct flight exists between </w:t>
+      </w:r>
+      <w:r>
+        <w:t>airport_a to airport_b</w:t>
+      </w:r>
+      <w:r>
+        <w:t xml:space="preserve">. If True return “True” and prepend the </w:t>
+      </w:r>
+      <w:r>
+        <w:t xml:space="preserve">airport_b and connected flight to the </w:t>
+      </w:r>
+      <w:r>
+        <w:t>“path” list.</w:t>
+      </w:r>
+    </w:p>
+    <w:p>
+      <w:r>
+        <w:t xml:space="preserve">Case 3: </w:t>
+      </w:r>
+      <w:r>
+        <w:t>No d</w:t>
+      </w:r>
+      <w:r>
+        <w:t>irect flight exists between airport_a to airport_b</w:t>
+      </w:r>
+      <w:r>
+        <w:t xml:space="preserve">. </w:t>
+      </w:r>
+      <w:r>
+        <w:t xml:space="preserve">Then </w:t>
+      </w:r>
+      <w:r>
+        <w:t xml:space="preserve">first mark the “airport_a” </w:t>
+      </w:r>
+      <w:r>
+        <w:t xml:space="preserve">as visited in </w:t>
+      </w:r>
+      <w:r>
+        <w:t>“</w:t>
+      </w:r>
+      <w:r>
+        <w:t>visited_airports</w:t>
+      </w:r>
+      <w:r>
+        <w:t xml:space="preserve">” </w:t>
+      </w:r>
+      <w:r>
+        <w:t xml:space="preserve"> list and </w:t>
+      </w:r>
+      <w:r>
+        <w:t xml:space="preserve">get all the directly connected airports of “airport_a” and </w:t>
+      </w:r>
+      <w:r>
+        <w:t xml:space="preserve">call the function recursively with each of those airports as “airport_a” while keeping the </w:t>
+      </w:r>
+      <w:r>
+        <w:t>“airport_b” the same through all the recursion calls.</w:t>
+      </w:r>
+    </w:p>
+    <w:p>
+      <w:r>
+        <w:t>Time complexity</w:t>
+      </w:r>
+      <w:r>
+        <w:t xml:space="preserve"> would be O(n</w:t>
+      </w:r>
+      <w:r>
+        <w:rPr>
+          <w:vertAlign w:val="superscript"/>
+        </w:rPr>
+        <w:t>3</w:t>
+      </w:r>
+      <w:r>
+        <w:t>)</w:t>
+      </w:r>
+      <w:r>
+        <w:t xml:space="preserve"> since 2 nested for loops </w:t>
+      </w:r>
+      <w:r>
+        <w:t>(</w:t>
+      </w:r>
+      <w:r>
+        <w:t>O(n</w:t>
+      </w:r>
+      <w:r>
+        <w:rPr>
+          <w:vertAlign w:val="superscript"/>
+        </w:rPr>
+        <w:t>2</w:t>
+      </w:r>
+      <w:r>
+        <w:t>)</w:t>
+      </w:r>
+      <w:r>
+        <w:t>)</w:t>
+      </w:r>
+      <w:r>
+        <w:t xml:space="preserve"> are used </w:t>
+      </w:r>
+      <w:r>
+        <w:t xml:space="preserve">to do recursion call for each </w:t>
+      </w:r>
+      <w:r>
+        <w:t>directly connected airport of source airport (airport_a)</w:t>
+      </w:r>
+      <w:r>
+        <w:t xml:space="preserve"> and maximum </w:t>
+      </w:r>
+      <w:r>
+        <w:t>no: of</w:t>
+      </w:r>
+      <w:r>
+        <w:t xml:space="preserve"> recursion calls would be </w:t>
+      </w:r>
+      <w:r>
+        <w:t>n (no: of airports)</w:t>
+      </w:r>
+      <w:r>
+        <w:t xml:space="preserve"> </w:t>
+      </w:r>
+      <w:r>
+        <w:t xml:space="preserve">(Same airport </w:t>
+      </w:r>
+      <w:r>
+        <w:t>won’t be visited again)</w:t>
+      </w:r>
+    </w:p>
+    <w:p>
+      <w:pPr>
+        <w:pStyle w:val="Heading3"/>
+        <w:numPr>
+          <w:ilvl w:val="0"/>
+          <w:numId w:val="4"/>
+        </w:numPr>
+      </w:pPr>
+      <w:r>
+        <w:lastRenderedPageBreak/>
+        <w:t xml:space="preserve">Helper </w:t>
+      </w:r>
+      <w:r>
+        <w:t>functions</w:t>
+      </w:r>
+    </w:p>
+    <w:p>
+      <w:pPr>
+        <w:pStyle w:val="Heading4"/>
+      </w:pPr>
+      <w:r>
+        <w:t xml:space="preserve">7.1 </w:t>
+      </w:r>
+      <w:r>
+        <w:t>def displayConnectedFlights(self, airport):</w:t>
+      </w:r>
+    </w:p>
+    <w:p>
+      <w:r>
+        <w:t xml:space="preserve">Check the particular column </w:t>
+      </w:r>
+      <w:r>
+        <w:t>related to the given airport in the matrix and print the flight</w:t>
+      </w:r>
+      <w:r>
+        <w:t>s with connections marked as “1”.</w:t>
+      </w:r>
+    </w:p>
+    <w:p>
+      <w:r>
+        <w:t xml:space="preserve">Time complexity: </w:t>
+      </w:r>
+      <w:r>
+        <w:t>O(n)</w:t>
+      </w:r>
+    </w:p>
+    <w:p>
+      <w:pPr>
+        <w:pStyle w:val="Heading4"/>
+      </w:pPr>
+      <w:r>
+        <w:t>7</w:t>
+      </w:r>
+      <w:r>
+        <w:t xml:space="preserve">.2 </w:t>
+      </w:r>
+      <w:r>
+        <w:t>def get_list_item_id(self, list_name, item_name):</w:t>
+      </w:r>
+    </w:p>
+    <w:p>
+      <w:r>
+        <w:t>Return the index of the item in the given list</w:t>
+      </w:r>
+    </w:p>
+    <w:p>
+      <w:r>
+        <w:t>Time complexity: O(n)</w:t>
+      </w:r>
+    </w:p>
+    <w:p>
+      <w:pPr>
+        <w:pStyle w:val="Heading4"/>
+      </w:pPr>
+      <w:r>
+        <w:t xml:space="preserve">7.3 </w:t>
+      </w:r>
+      <w:r>
+        <w:t>def write_to_file(self, message):</w:t>
+      </w:r>
+    </w:p>
+    <w:p>
+      <w:r>
+        <w:t>This is the helper function that writes a given string into</w:t>
+      </w:r>
+      <w:r>
+        <w:t xml:space="preserve"> </w:t>
+      </w:r>
+      <w:r>
+        <w:t>the output file "outputPS15.txt"</w:t>
+      </w:r>
+    </w:p>
+    <w:p>
+      <w:pPr>
+        <w:pStyle w:val="Heading4"/>
+      </w:pPr>
+      <w:r>
+        <w:t xml:space="preserve">7.4 </w:t>
+      </w:r>
+      <w:r>
+        <w:t>def print_matrix(self, matrix):</w:t>
+      </w:r>
+    </w:p>
+    <w:p>
+      <w:r>
+        <w:t>Helper function to print the content of a given matrix</w:t>
+      </w:r>
+      <w:r>
+        <w:t>. Only used for debugging purpose.</w:t>
+      </w:r>
+    </w:p>
     <w:sectPr>
       <w:pgSz w:w="11906" w:h="17338"/>
       <w:pgMar w:top="1151" w:right="590" w:bottom="764" w:left="462" w:header="720" w:footer="720" w:gutter="0"/>
@@ -3573,10 +4306,325 @@
   <w:abstractNum w:abstractNumId="2" w15:restartNumberingAfterBreak="0">
     <w:nsid w:val="17833934"/>
     <w:multiLevelType w:val="hybridMultilevel"/>
-    <w:tmpl w:val="B830947C"/>
+    <w:tmpl w:val="EF926E72"/>
     <w:lvl w:ilvl="0" w:tplc="0409000F">
       <w:start w:val="1"/>
       <w:numFmt w:val="decimal"/>
+      <w:lvlText w:val="%1."/>
+      <w:lvlJc w:val="left"/>
+      <w:pPr>
+        <w:ind w:left="720" w:hanging="360"/>
+      </w:pPr>
+      <w:rPr>
+        <w:rFonts w:hint="default"/>
+      </w:rPr>
+    </w:lvl>
+    <w:lvl w:ilvl="1" w:tplc="04090019">
+      <w:start w:val="1"/>
+      <w:numFmt w:val="lowerLetter"/>
+      <w:lvlText w:val="%2."/>
+      <w:lvlJc w:val="left"/>
+      <w:pPr>
+        <w:ind w:left="1440" w:hanging="360"/>
+      </w:pPr>
+    </w:lvl>
+    <w:lvl w:ilvl="2" w:tplc="0409001B" w:tentative="1">
+      <w:start w:val="1"/>
+      <w:numFmt w:val="lowerRoman"/>
+      <w:lvlText w:val="%3."/>
+      <w:lvlJc w:val="right"/>
+      <w:pPr>
+        <w:ind w:left="2160" w:hanging="180"/>
+      </w:pPr>
+    </w:lvl>
+    <w:lvl w:ilvl="3" w:tplc="0409000F" w:tentative="1">
+      <w:start w:val="1"/>
+      <w:numFmt w:val="decimal"/>
+      <w:lvlText w:val="%4."/>
+      <w:lvlJc w:val="left"/>
+      <w:pPr>
+        <w:ind w:left="2880" w:hanging="360"/>
+      </w:pPr>
+    </w:lvl>
+    <w:lvl w:ilvl="4" w:tplc="04090019" w:tentative="1">
+      <w:start w:val="1"/>
+      <w:numFmt w:val="lowerLetter"/>
+      <w:lvlText w:val="%5."/>
+      <w:lvlJc w:val="left"/>
+      <w:pPr>
+        <w:ind w:left="3600" w:hanging="360"/>
+      </w:pPr>
+    </w:lvl>
+    <w:lvl w:ilvl="5" w:tplc="0409001B" w:tentative="1">
+      <w:start w:val="1"/>
+      <w:numFmt w:val="lowerRoman"/>
+      <w:lvlText w:val="%6."/>
+      <w:lvlJc w:val="right"/>
+      <w:pPr>
+        <w:ind w:left="4320" w:hanging="180"/>
+      </w:pPr>
+    </w:lvl>
+    <w:lvl w:ilvl="6" w:tplc="0409000F" w:tentative="1">
+      <w:start w:val="1"/>
+      <w:numFmt w:val="decimal"/>
+      <w:lvlText w:val="%7."/>
+      <w:lvlJc w:val="left"/>
+      <w:pPr>
+        <w:ind w:left="5040" w:hanging="360"/>
+      </w:pPr>
+    </w:lvl>
+    <w:lvl w:ilvl="7" w:tplc="04090019" w:tentative="1">
+      <w:start w:val="1"/>
+      <w:numFmt w:val="lowerLetter"/>
+      <w:lvlText w:val="%8."/>
+      <w:lvlJc w:val="left"/>
+      <w:pPr>
+        <w:ind w:left="5760" w:hanging="360"/>
+      </w:pPr>
+    </w:lvl>
+    <w:lvl w:ilvl="8" w:tplc="0409001B" w:tentative="1">
+      <w:start w:val="1"/>
+      <w:numFmt w:val="lowerRoman"/>
+      <w:lvlText w:val="%9."/>
+      <w:lvlJc w:val="right"/>
+      <w:pPr>
+        <w:ind w:left="6480" w:hanging="180"/>
+      </w:pPr>
+    </w:lvl>
+  </w:abstractNum>
+  <w:abstractNum w:abstractNumId="3" w15:restartNumberingAfterBreak="0">
+    <w:nsid w:val="2D677BCB"/>
+    <w:multiLevelType w:val="hybridMultilevel"/>
+    <w:tmpl w:val="B8B695D2"/>
+    <w:lvl w:ilvl="0" w:tplc="04090001">
+      <w:start w:val="1"/>
+      <w:numFmt w:val="bullet"/>
+      <w:lvlText w:val=""/>
+      <w:lvlJc w:val="left"/>
+      <w:pPr>
+        <w:ind w:left="1080" w:hanging="360"/>
+      </w:pPr>
+      <w:rPr>
+        <w:rFonts w:ascii="Symbol" w:hAnsi="Symbol" w:hint="default"/>
+      </w:rPr>
+    </w:lvl>
+    <w:lvl w:ilvl="1" w:tplc="04090003" w:tentative="1">
+      <w:start w:val="1"/>
+      <w:numFmt w:val="bullet"/>
+      <w:lvlText w:val="o"/>
+      <w:lvlJc w:val="left"/>
+      <w:pPr>
+        <w:ind w:left="1800" w:hanging="360"/>
+      </w:pPr>
+      <w:rPr>
+        <w:rFonts w:ascii="Courier New" w:hAnsi="Courier New" w:cs="Courier New" w:hint="default"/>
+      </w:rPr>
+    </w:lvl>
+    <w:lvl w:ilvl="2" w:tplc="04090005" w:tentative="1">
+      <w:start w:val="1"/>
+      <w:numFmt w:val="bullet"/>
+      <w:lvlText w:val=""/>
+      <w:lvlJc w:val="left"/>
+      <w:pPr>
+        <w:ind w:left="2520" w:hanging="360"/>
+      </w:pPr>
+      <w:rPr>
+        <w:rFonts w:ascii="Wingdings" w:hAnsi="Wingdings" w:hint="default"/>
+      </w:rPr>
+    </w:lvl>
+    <w:lvl w:ilvl="3" w:tplc="04090001" w:tentative="1">
+      <w:start w:val="1"/>
+      <w:numFmt w:val="bullet"/>
+      <w:lvlText w:val=""/>
+      <w:lvlJc w:val="left"/>
+      <w:pPr>
+        <w:ind w:left="3240" w:hanging="360"/>
+      </w:pPr>
+      <w:rPr>
+        <w:rFonts w:ascii="Symbol" w:hAnsi="Symbol" w:hint="default"/>
+      </w:rPr>
+    </w:lvl>
+    <w:lvl w:ilvl="4" w:tplc="04090003" w:tentative="1">
+      <w:start w:val="1"/>
+      <w:numFmt w:val="bullet"/>
+      <w:lvlText w:val="o"/>
+      <w:lvlJc w:val="left"/>
+      <w:pPr>
+        <w:ind w:left="3960" w:hanging="360"/>
+      </w:pPr>
+      <w:rPr>
+        <w:rFonts w:ascii="Courier New" w:hAnsi="Courier New" w:cs="Courier New" w:hint="default"/>
+      </w:rPr>
+    </w:lvl>
+    <w:lvl w:ilvl="5" w:tplc="04090005" w:tentative="1">
+      <w:start w:val="1"/>
+      <w:numFmt w:val="bullet"/>
+      <w:lvlText w:val=""/>
+      <w:lvlJc w:val="left"/>
+      <w:pPr>
+        <w:ind w:left="4680" w:hanging="360"/>
+      </w:pPr>
+      <w:rPr>
+        <w:rFonts w:ascii="Wingdings" w:hAnsi="Wingdings" w:hint="default"/>
+      </w:rPr>
+    </w:lvl>
+    <w:lvl w:ilvl="6" w:tplc="04090001" w:tentative="1">
+      <w:start w:val="1"/>
+      <w:numFmt w:val="bullet"/>
+      <w:lvlText w:val=""/>
+      <w:lvlJc w:val="left"/>
+      <w:pPr>
+        <w:ind w:left="5400" w:hanging="360"/>
+      </w:pPr>
+      <w:rPr>
+        <w:rFonts w:ascii="Symbol" w:hAnsi="Symbol" w:hint="default"/>
+      </w:rPr>
+    </w:lvl>
+    <w:lvl w:ilvl="7" w:tplc="04090003" w:tentative="1">
+      <w:start w:val="1"/>
+      <w:numFmt w:val="bullet"/>
+      <w:lvlText w:val="o"/>
+      <w:lvlJc w:val="left"/>
+      <w:pPr>
+        <w:ind w:left="6120" w:hanging="360"/>
+      </w:pPr>
+      <w:rPr>
+        <w:rFonts w:ascii="Courier New" w:hAnsi="Courier New" w:cs="Courier New" w:hint="default"/>
+      </w:rPr>
+    </w:lvl>
+    <w:lvl w:ilvl="8" w:tplc="04090005" w:tentative="1">
+      <w:start w:val="1"/>
+      <w:numFmt w:val="bullet"/>
+      <w:lvlText w:val=""/>
+      <w:lvlJc w:val="left"/>
+      <w:pPr>
+        <w:ind w:left="6840" w:hanging="360"/>
+      </w:pPr>
+      <w:rPr>
+        <w:rFonts w:ascii="Wingdings" w:hAnsi="Wingdings" w:hint="default"/>
+      </w:rPr>
+    </w:lvl>
+  </w:abstractNum>
+  <w:abstractNum w:abstractNumId="4" w15:restartNumberingAfterBreak="0">
+    <w:nsid w:val="3DC86AC7"/>
+    <w:multiLevelType w:val="hybridMultilevel"/>
+    <w:tmpl w:val="335475C2"/>
+    <w:lvl w:ilvl="0" w:tplc="04090001">
+      <w:start w:val="1"/>
+      <w:numFmt w:val="bullet"/>
+      <w:lvlText w:val=""/>
+      <w:lvlJc w:val="left"/>
+      <w:pPr>
+        <w:ind w:left="1080" w:hanging="360"/>
+      </w:pPr>
+      <w:rPr>
+        <w:rFonts w:ascii="Symbol" w:hAnsi="Symbol" w:hint="default"/>
+      </w:rPr>
+    </w:lvl>
+    <w:lvl w:ilvl="1" w:tplc="04090003" w:tentative="1">
+      <w:start w:val="1"/>
+      <w:numFmt w:val="bullet"/>
+      <w:lvlText w:val="o"/>
+      <w:lvlJc w:val="left"/>
+      <w:pPr>
+        <w:ind w:left="1800" w:hanging="360"/>
+      </w:pPr>
+      <w:rPr>
+        <w:rFonts w:ascii="Courier New" w:hAnsi="Courier New" w:cs="Courier New" w:hint="default"/>
+      </w:rPr>
+    </w:lvl>
+    <w:lvl w:ilvl="2" w:tplc="04090005" w:tentative="1">
+      <w:start w:val="1"/>
+      <w:numFmt w:val="bullet"/>
+      <w:lvlText w:val=""/>
+      <w:lvlJc w:val="left"/>
+      <w:pPr>
+        <w:ind w:left="2520" w:hanging="360"/>
+      </w:pPr>
+      <w:rPr>
+        <w:rFonts w:ascii="Wingdings" w:hAnsi="Wingdings" w:hint="default"/>
+      </w:rPr>
+    </w:lvl>
+    <w:lvl w:ilvl="3" w:tplc="04090001" w:tentative="1">
+      <w:start w:val="1"/>
+      <w:numFmt w:val="bullet"/>
+      <w:lvlText w:val=""/>
+      <w:lvlJc w:val="left"/>
+      <w:pPr>
+        <w:ind w:left="3240" w:hanging="360"/>
+      </w:pPr>
+      <w:rPr>
+        <w:rFonts w:ascii="Symbol" w:hAnsi="Symbol" w:hint="default"/>
+      </w:rPr>
+    </w:lvl>
+    <w:lvl w:ilvl="4" w:tplc="04090003" w:tentative="1">
+      <w:start w:val="1"/>
+      <w:numFmt w:val="bullet"/>
+      <w:lvlText w:val="o"/>
+      <w:lvlJc w:val="left"/>
+      <w:pPr>
+        <w:ind w:left="3960" w:hanging="360"/>
+      </w:pPr>
+      <w:rPr>
+        <w:rFonts w:ascii="Courier New" w:hAnsi="Courier New" w:cs="Courier New" w:hint="default"/>
+      </w:rPr>
+    </w:lvl>
+    <w:lvl w:ilvl="5" w:tplc="04090005" w:tentative="1">
+      <w:start w:val="1"/>
+      <w:numFmt w:val="bullet"/>
+      <w:lvlText w:val=""/>
+      <w:lvlJc w:val="left"/>
+      <w:pPr>
+        <w:ind w:left="4680" w:hanging="360"/>
+      </w:pPr>
+      <w:rPr>
+        <w:rFonts w:ascii="Wingdings" w:hAnsi="Wingdings" w:hint="default"/>
+      </w:rPr>
+    </w:lvl>
+    <w:lvl w:ilvl="6" w:tplc="04090001" w:tentative="1">
+      <w:start w:val="1"/>
+      <w:numFmt w:val="bullet"/>
+      <w:lvlText w:val=""/>
+      <w:lvlJc w:val="left"/>
+      <w:pPr>
+        <w:ind w:left="5400" w:hanging="360"/>
+      </w:pPr>
+      <w:rPr>
+        <w:rFonts w:ascii="Symbol" w:hAnsi="Symbol" w:hint="default"/>
+      </w:rPr>
+    </w:lvl>
+    <w:lvl w:ilvl="7" w:tplc="04090003" w:tentative="1">
+      <w:start w:val="1"/>
+      <w:numFmt w:val="bullet"/>
+      <w:lvlText w:val="o"/>
+      <w:lvlJc w:val="left"/>
+      <w:pPr>
+        <w:ind w:left="6120" w:hanging="360"/>
+      </w:pPr>
+      <w:rPr>
+        <w:rFonts w:ascii="Courier New" w:hAnsi="Courier New" w:cs="Courier New" w:hint="default"/>
+      </w:rPr>
+    </w:lvl>
+    <w:lvl w:ilvl="8" w:tplc="04090005" w:tentative="1">
+      <w:start w:val="1"/>
+      <w:numFmt w:val="bullet"/>
+      <w:lvlText w:val=""/>
+      <w:lvlJc w:val="left"/>
+      <w:pPr>
+        <w:ind w:left="6840" w:hanging="360"/>
+      </w:pPr>
+      <w:rPr>
+        <w:rFonts w:ascii="Wingdings" w:hAnsi="Wingdings" w:hint="default"/>
+      </w:rPr>
+    </w:lvl>
+  </w:abstractNum>
+  <w:abstractNum w:abstractNumId="5" w15:restartNumberingAfterBreak="0">
+    <w:nsid w:val="74F70B5D"/>
+    <w:multiLevelType w:val="hybridMultilevel"/>
+    <w:tmpl w:val="1BBEA368"/>
+    <w:lvl w:ilvl="0" w:tplc="04090019">
+      <w:start w:val="1"/>
+      <w:numFmt w:val="lowerLetter"/>
       <w:lvlText w:val="%1."/>
       <w:lvlJc w:val="left"/>
       <w:pPr>
@@ -3659,95 +4707,6 @@
       </w:pPr>
     </w:lvl>
   </w:abstractNum>
-  <w:abstractNum w:abstractNumId="3" w15:restartNumberingAfterBreak="0">
-    <w:nsid w:val="74F70B5D"/>
-    <w:multiLevelType w:val="hybridMultilevel"/>
-    <w:tmpl w:val="1BBEA368"/>
-    <w:lvl w:ilvl="0" w:tplc="04090019">
-      <w:start w:val="1"/>
-      <w:numFmt w:val="lowerLetter"/>
-      <w:lvlText w:val="%1."/>
-      <w:lvlJc w:val="left"/>
-      <w:pPr>
-        <w:ind w:left="720" w:hanging="360"/>
-      </w:pPr>
-      <w:rPr>
-        <w:rFonts w:hint="default"/>
-      </w:rPr>
-    </w:lvl>
-    <w:lvl w:ilvl="1" w:tplc="04090019" w:tentative="1">
-      <w:start w:val="1"/>
-      <w:numFmt w:val="lowerLetter"/>
-      <w:lvlText w:val="%2."/>
-      <w:lvlJc w:val="left"/>
-      <w:pPr>
-        <w:ind w:left="1440" w:hanging="360"/>
-      </w:pPr>
-    </w:lvl>
-    <w:lvl w:ilvl="2" w:tplc="0409001B" w:tentative="1">
-      <w:start w:val="1"/>
-      <w:numFmt w:val="lowerRoman"/>
-      <w:lvlText w:val="%3."/>
-      <w:lvlJc w:val="right"/>
-      <w:pPr>
-        <w:ind w:left="2160" w:hanging="180"/>
-      </w:pPr>
-    </w:lvl>
-    <w:lvl w:ilvl="3" w:tplc="0409000F" w:tentative="1">
-      <w:start w:val="1"/>
-      <w:numFmt w:val="decimal"/>
-      <w:lvlText w:val="%4."/>
-      <w:lvlJc w:val="left"/>
-      <w:pPr>
-        <w:ind w:left="2880" w:hanging="360"/>
-      </w:pPr>
-    </w:lvl>
-    <w:lvl w:ilvl="4" w:tplc="04090019" w:tentative="1">
-      <w:start w:val="1"/>
-      <w:numFmt w:val="lowerLetter"/>
-      <w:lvlText w:val="%5."/>
-      <w:lvlJc w:val="left"/>
-      <w:pPr>
-        <w:ind w:left="3600" w:hanging="360"/>
-      </w:pPr>
-    </w:lvl>
-    <w:lvl w:ilvl="5" w:tplc="0409001B" w:tentative="1">
-      <w:start w:val="1"/>
-      <w:numFmt w:val="lowerRoman"/>
-      <w:lvlText w:val="%6."/>
-      <w:lvlJc w:val="right"/>
-      <w:pPr>
-        <w:ind w:left="4320" w:hanging="180"/>
-      </w:pPr>
-    </w:lvl>
-    <w:lvl w:ilvl="6" w:tplc="0409000F" w:tentative="1">
-      <w:start w:val="1"/>
-      <w:numFmt w:val="decimal"/>
-      <w:lvlText w:val="%7."/>
-      <w:lvlJc w:val="left"/>
-      <w:pPr>
-        <w:ind w:left="5040" w:hanging="360"/>
-      </w:pPr>
-    </w:lvl>
-    <w:lvl w:ilvl="7" w:tplc="04090019" w:tentative="1">
-      <w:start w:val="1"/>
-      <w:numFmt w:val="lowerLetter"/>
-      <w:lvlText w:val="%8."/>
-      <w:lvlJc w:val="left"/>
-      <w:pPr>
-        <w:ind w:left="5760" w:hanging="360"/>
-      </w:pPr>
-    </w:lvl>
-    <w:lvl w:ilvl="8" w:tplc="0409001B" w:tentative="1">
-      <w:start w:val="1"/>
-      <w:numFmt w:val="lowerRoman"/>
-      <w:lvlText w:val="%9."/>
-      <w:lvlJc w:val="right"/>
-      <w:pPr>
-        <w:ind w:left="6480" w:hanging="180"/>
-      </w:pPr>
-    </w:lvl>
-  </w:abstractNum>
   <w:num w:numId="1">
     <w:abstractNumId w:val="0"/>
   </w:num>
@@ -3755,10 +4714,16 @@
     <w:abstractNumId w:val="1"/>
   </w:num>
   <w:num w:numId="3">
-    <w:abstractNumId w:val="3"/>
+    <w:abstractNumId w:val="5"/>
   </w:num>
   <w:num w:numId="4">
     <w:abstractNumId w:val="2"/>
+  </w:num>
+  <w:num w:numId="5">
+    <w:abstractNumId w:val="3"/>
+  </w:num>
+  <w:num w:numId="6">
+    <w:abstractNumId w:val="4"/>
   </w:num>
 </w:numbering>
 </file>
@@ -4329,6 +5294,17 @@
       <w:color w:val="2F5496" w:themeColor="accent1" w:themeShade="BF"/>
     </w:rPr>
   </w:style>
+  <w:style w:type="paragraph" w:styleId="ListParagraph">
+    <w:name w:val="List Paragraph"/>
+    <w:basedOn w:val="Normal"/>
+    <w:uiPriority w:val="34"/>
+    <w:qFormat/>
+    <w:rsid w:val="00E04BBC"/>
+    <w:pPr>
+      <w:ind w:left="720"/>
+      <w:contextualSpacing/>
+    </w:pPr>
+  </w:style>
 </w:styles>
 </file>
 

</xml_diff>

<commit_message>
Design documentation for 3, 4 and 5
</commit_message>
<xml_diff>
--- a/designPS15_G255.docx
+++ b/designPS15_G255.docx
@@ -1,6 +1,6 @@
 
 <file path=word/document.xml><?xml version="1.0" encoding="utf-8"?>
-<w:document xmlns:wpc="http://schemas.microsoft.com/office/word/2010/wordprocessingCanvas" xmlns:cx="http://schemas.microsoft.com/office/drawing/2014/chartex" xmlns:cx1="http://schemas.microsoft.com/office/drawing/2015/9/8/chartex" xmlns:cx2="http://schemas.microsoft.com/office/drawing/2015/10/21/chartex" xmlns:cx3="http://schemas.microsoft.com/office/drawing/2016/5/9/chartex" xmlns:cx4="http://schemas.microsoft.com/office/drawing/2016/5/10/chartex" xmlns:cx5="http://schemas.microsoft.com/office/drawing/2016/5/11/chartex" xmlns:cx6="http://schemas.microsoft.com/office/drawing/2016/5/12/chartex" xmlns:cx7="http://schemas.microsoft.com/office/drawing/2016/5/13/chartex" xmlns:cx8="http://schemas.microsoft.com/office/drawing/2016/5/14/chartex" xmlns:mc="http://schemas.openxmlformats.org/markup-compatibility/2006" xmlns:aink="http://schemas.microsoft.com/office/drawing/2016/ink" xmlns:am3d="http://schemas.microsoft.com/office/drawing/2017/model3d" xmlns:o="urn:schemas-microsoft-com:office:office" xmlns:r="http://schemas.openxmlformats.org/officeDocument/2006/relationships" xmlns:m="http://schemas.openxmlformats.org/officeDocument/2006/math" xmlns:v="urn:schemas-microsoft-com:vml" xmlns:wp14="http://schemas.microsoft.com/office/word/2010/wordprocessingDrawing" xmlns:wp="http://schemas.openxmlformats.org/drawingml/2006/wordprocessingDrawing" xmlns:w10="urn:schemas-microsoft-com:office:word" xmlns:w="http://schemas.openxmlformats.org/wordprocessingml/2006/main" xmlns:w14="http://schemas.microsoft.com/office/word/2010/wordml" xmlns:w15="http://schemas.microsoft.com/office/word/2012/wordml" xmlns:w16cex="http://schemas.microsoft.com/office/word/2018/wordml/cex" xmlns:w16cid="http://schemas.microsoft.com/office/word/2016/wordml/cid" xmlns:w16="http://schemas.microsoft.com/office/word/2018/wordml" xmlns:w16se="http://schemas.microsoft.com/office/word/2015/wordml/symex" xmlns:wpg="http://schemas.microsoft.com/office/word/2010/wordprocessingGroup" xmlns:wpi="http://schemas.microsoft.com/office/word/2010/wordprocessingInk" xmlns:wne="http://schemas.microsoft.com/office/word/2006/wordml" xmlns:wps="http://schemas.microsoft.com/office/word/2010/wordprocessingShape" mc:Ignorable="w14 w15 w16se w16cid w16 w16cex wp14">
+<w:document xmlns:wpc="http://schemas.microsoft.com/office/word/2010/wordprocessingCanvas" xmlns:cx="http://schemas.microsoft.com/office/drawing/2014/chartex" xmlns:cx1="http://schemas.microsoft.com/office/drawing/2015/9/8/chartex" xmlns:cx2="http://schemas.microsoft.com/office/drawing/2015/10/21/chartex" xmlns:cx3="http://schemas.microsoft.com/office/drawing/2016/5/9/chartex" xmlns:cx4="http://schemas.microsoft.com/office/drawing/2016/5/10/chartex" xmlns:cx5="http://schemas.microsoft.com/office/drawing/2016/5/11/chartex" xmlns:cx6="http://schemas.microsoft.com/office/drawing/2016/5/12/chartex" xmlns:cx7="http://schemas.microsoft.com/office/drawing/2016/5/13/chartex" xmlns:cx8="http://schemas.microsoft.com/office/drawing/2016/5/14/chartex" xmlns:mc="http://schemas.openxmlformats.org/markup-compatibility/2006" xmlns:aink="http://schemas.microsoft.com/office/drawing/2016/ink" xmlns:am3d="http://schemas.microsoft.com/office/drawing/2017/model3d" xmlns:o="urn:schemas-microsoft-com:office:office" xmlns:r="http://schemas.openxmlformats.org/officeDocument/2006/relationships" xmlns:m="http://schemas.openxmlformats.org/officeDocument/2006/math" xmlns:v="urn:schemas-microsoft-com:vml" xmlns:wp14="http://schemas.microsoft.com/office/word/2010/wordprocessingDrawing" xmlns:wp="http://schemas.openxmlformats.org/drawingml/2006/wordprocessingDrawing" xmlns:w10="urn:schemas-microsoft-com:office:word" xmlns:w="http://schemas.openxmlformats.org/wordprocessingml/2006/main" xmlns:w14="http://schemas.microsoft.com/office/word/2010/wordml" xmlns:w15="http://schemas.microsoft.com/office/word/2012/wordml" xmlns:w16cex="http://schemas.microsoft.com/office/word/2018/wordml/cex" xmlns:w16cid="http://schemas.microsoft.com/office/word/2016/wordml/cid" xmlns:w16="http://schemas.microsoft.com/office/word/2018/wordml" xmlns:w16sdtdh="http://schemas.microsoft.com/office/word/2020/wordml/sdtdatahash" xmlns:w16se="http://schemas.microsoft.com/office/word/2015/wordml/symex" xmlns:wpg="http://schemas.microsoft.com/office/word/2010/wordprocessingGroup" xmlns:wpi="http://schemas.microsoft.com/office/word/2010/wordprocessingInk" xmlns:wne="http://schemas.microsoft.com/office/word/2006/wordml" xmlns:wps="http://schemas.microsoft.com/office/word/2010/wordprocessingShape" mc:Ignorable="w14 w15 w16se w16cid w16 w16cex w16sdtdh wp14">
   <w:body>
     <w:p>
       <w:pPr>
@@ -221,6 +221,7 @@
         </w:rPr>
         <w:t>“</w:t>
       </w:r>
+      <w:proofErr w:type="spellStart"/>
       <w:r>
         <w:rPr>
           <w:sz w:val="22"/>
@@ -228,6 +229,7 @@
         </w:rPr>
         <w:t>numpy</w:t>
       </w:r>
+      <w:proofErr w:type="spellEnd"/>
       <w:r>
         <w:rPr>
           <w:sz w:val="22"/>
@@ -247,7 +249,23 @@
           <w:sz w:val="22"/>
           <w:szCs w:val="22"/>
         </w:rPr>
-        <w:t>Since we are not allowed to use “numpy”, h</w:t>
+        <w:t>Since we are not allowed to use “</w:t>
+      </w:r>
+      <w:proofErr w:type="spellStart"/>
+      <w:r>
+        <w:rPr>
+          <w:sz w:val="22"/>
+          <w:szCs w:val="22"/>
+        </w:rPr>
+        <w:t>numpy</w:t>
+      </w:r>
+      <w:proofErr w:type="spellEnd"/>
+      <w:r>
+        <w:rPr>
+          <w:sz w:val="22"/>
+          <w:szCs w:val="22"/>
+        </w:rPr>
+        <w:t>”, h</w:t>
       </w:r>
       <w:r>
         <w:rPr>
@@ -347,6 +365,7 @@
         </w:rPr>
         <w:t>adjacency matrix in the code is “</w:t>
       </w:r>
+      <w:proofErr w:type="spellStart"/>
       <w:r>
         <w:rPr>
           <w:i/>
@@ -356,6 +375,7 @@
         </w:rPr>
         <w:t>adj_matrix</w:t>
       </w:r>
+      <w:proofErr w:type="spellEnd"/>
       <w:r>
         <w:rPr>
           <w:sz w:val="22"/>
@@ -494,6 +514,7 @@
         </w:rPr>
         <w:t>“</w:t>
       </w:r>
+      <w:proofErr w:type="spellStart"/>
       <w:r>
         <w:rPr>
           <w:i/>
@@ -503,6 +524,7 @@
         </w:rPr>
         <w:t>flights_list</w:t>
       </w:r>
+      <w:proofErr w:type="spellEnd"/>
       <w:r>
         <w:rPr>
           <w:sz w:val="22"/>
@@ -524,6 +546,7 @@
         </w:rPr>
         <w:t>“</w:t>
       </w:r>
+      <w:proofErr w:type="spellStart"/>
       <w:r>
         <w:rPr>
           <w:i/>
@@ -533,6 +556,7 @@
         </w:rPr>
         <w:t>airports_list</w:t>
       </w:r>
+      <w:proofErr w:type="spellEnd"/>
       <w:r>
         <w:rPr>
           <w:sz w:val="22"/>
@@ -2748,7 +2772,7 @@
           </mc:Choice>
           <mc:Fallback>
             <w:pict>
-              <v:group w14:anchorId="2B824C8D" id="Group 168" o:spid="_x0000_s1026" style="position:absolute;margin-left:0;margin-top:22.4pt;width:376.2pt;height:232.8pt;z-index:251659264;mso-position-horizontal:left;mso-position-horizontal-relative:margin;mso-width-relative:margin;mso-height-relative:margin" coordorigin="" coordsize="71831,63957" o:gfxdata="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">
+              <v:group w14:anchorId="2B824C8D" id="Group 168" o:spid="_x0000_s1026" style="position:absolute;margin-left:0;margin-top:22.4pt;width:376.2pt;height:232.8pt;z-index:251659264;mso-position-horizontal:left;mso-position-horizontal-relative:margin;mso-width-relative:margin;mso-height-relative:margin" coordorigin="" coordsize="71831,63957" o:gfxdata="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">
                 <v:oval id="Oval 143" o:spid="_x0000_s1027" style="position:absolute;left:381;top:6705;width:13766;height:9703;visibility:visible;mso-wrap-style:square;v-text-anchor:middle" o:gfxdata="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" fillcolor="#4472c4 [3204]" strokecolor="#1f3763 [1604]" strokeweight="1pt">
                   <v:stroke joinstyle="miter"/>
                   <v:textbox>
@@ -3528,7 +3552,23 @@
         </w:numPr>
       </w:pPr>
       <w:r>
-        <w:t>def readAirportFlightfile(self, inputfile):</w:t>
+        <w:t xml:space="preserve">def </w:t>
+      </w:r>
+      <w:proofErr w:type="spellStart"/>
+      <w:r>
+        <w:t>readAirportFlightfile</w:t>
+      </w:r>
+      <w:proofErr w:type="spellEnd"/>
+      <w:r>
+        <w:t xml:space="preserve">(self, </w:t>
+      </w:r>
+      <w:proofErr w:type="spellStart"/>
+      <w:r>
+        <w:t>inputfile</w:t>
+      </w:r>
+      <w:proofErr w:type="spellEnd"/>
+      <w:r>
+        <w:t>):</w:t>
       </w:r>
     </w:p>
     <w:p>
@@ -3560,7 +3600,15 @@
         <w:t>Hence,</w:t>
       </w:r>
       <w:r>
-        <w:t xml:space="preserve"> we populate temporary 2-D list named “graph_data” </w:t>
+        <w:t xml:space="preserve"> we populate temporary 2-D list named “</w:t>
+      </w:r>
+      <w:proofErr w:type="spellStart"/>
+      <w:r>
+        <w:t>graph_data</w:t>
+      </w:r>
+      <w:proofErr w:type="spellEnd"/>
+      <w:r>
+        <w:t xml:space="preserve">” </w:t>
       </w:r>
       <w:r>
         <w:t>which will hold the connections between flights and airports until the adjacency matrix is created.</w:t>
@@ -3573,9 +3621,11 @@
       <w:r>
         <w:t xml:space="preserve"> of the “</w:t>
       </w:r>
+      <w:proofErr w:type="spellStart"/>
       <w:r>
         <w:t>readAirportFlightfile</w:t>
       </w:r>
+      <w:proofErr w:type="spellEnd"/>
       <w:r>
         <w:t xml:space="preserve">” function </w:t>
       </w:r>
@@ -3604,10 +3654,7 @@
         <w:t>(O</w:t>
       </w:r>
       <w:r>
-        <w:t>(</w:t>
-      </w:r>
-      <w:r>
-        <w:t>n</w:t>
+        <w:t>(n</w:t>
       </w:r>
       <w:r>
         <w:rPr>
@@ -3616,13 +3663,7 @@
         <w:t>2</w:t>
       </w:r>
       <w:r>
-        <w:t>)</w:t>
-      </w:r>
-      <w:r>
-        <w:t>)</w:t>
-      </w:r>
-      <w:r>
-        <w:t xml:space="preserve"> </w:t>
+        <w:t xml:space="preserve">)) </w:t>
       </w:r>
       <w:r>
         <w:t xml:space="preserve"> (</w:t>
@@ -3652,16 +3693,22 @@
         </w:numPr>
       </w:pPr>
       <w:r>
-        <w:t>def showAll(self):</w:t>
+        <w:t xml:space="preserve">def </w:t>
+      </w:r>
+      <w:proofErr w:type="spellStart"/>
+      <w:r>
+        <w:t>showAll</w:t>
+      </w:r>
+      <w:proofErr w:type="spellEnd"/>
+      <w:r>
+        <w:t>(self):</w:t>
       </w:r>
     </w:p>
     <w:p>
       <w:r>
-        <w:t xml:space="preserve">Here we print the content in the two lists </w:t>
-      </w:r>
-      <w:r>
-        <w:t>(“</w:t>
-      </w:r>
+        <w:t>Here we print the content in the two lists (“</w:t>
+      </w:r>
+      <w:proofErr w:type="spellStart"/>
       <w:r>
         <w:rPr>
           <w:i/>
@@ -3669,9 +3716,11 @@
         </w:rPr>
         <w:t>flights_list</w:t>
       </w:r>
+      <w:proofErr w:type="spellEnd"/>
       <w:r>
         <w:t>” and “</w:t>
       </w:r>
+      <w:proofErr w:type="spellStart"/>
       <w:r>
         <w:rPr>
           <w:i/>
@@ -3679,11 +3728,9 @@
         </w:rPr>
         <w:t>airports_list</w:t>
       </w:r>
-      <w:r>
-        <w:t>”)</w:t>
-      </w:r>
-      <w:r>
-        <w:t xml:space="preserve"> to the output file. The time complexi</w:t>
+      <w:proofErr w:type="spellEnd"/>
+      <w:r>
+        <w:t>”) to the output file. The time complexi</w:t>
       </w:r>
       <w:r>
         <w:t>ty is O(n).</w:t>
@@ -3698,10 +3745,41 @@
         </w:numPr>
       </w:pPr>
       <w:r>
-        <w:t>def displayHubAirport(self):</w:t>
+        <w:t xml:space="preserve">def </w:t>
+      </w:r>
+      <w:proofErr w:type="spellStart"/>
+      <w:r>
+        <w:t>displayHubAirport</w:t>
+      </w:r>
+      <w:proofErr w:type="spellEnd"/>
+      <w:r>
+        <w:t>(self):</w:t>
       </w:r>
     </w:p>
     <w:p>
+      <w:r>
+        <w:t xml:space="preserve">Referring to adjacency matrix, we iterate through each </w:t>
+      </w:r>
+      <w:r>
+        <w:t>airport</w:t>
+      </w:r>
+      <w:r>
+        <w:t xml:space="preserve"> and </w:t>
+      </w:r>
+      <w:r>
+        <w:t xml:space="preserve">get the count of the number of cargo flights visited, i.e., we take column wise sum. The airport having the maximum count is the </w:t>
+      </w:r>
+      <w:r>
+        <w:t xml:space="preserve">name of the airport which is visited by </w:t>
+      </w:r>
+      <w:r>
+        <w:t>the greatest</w:t>
+      </w:r>
+      <w:r>
+        <w:t xml:space="preserve"> number of cargo flights</w:t>
+      </w:r>
+    </w:p>
+    <w:p>
       <w:pPr>
         <w:ind w:left="360"/>
       </w:pPr>
@@ -3718,7 +3796,6 @@
         <w:t>)</w:t>
       </w:r>
     </w:p>
-    <w:p/>
     <w:p>
       <w:pPr>
         <w:pStyle w:val="Heading3"/>
@@ -3728,33 +3805,23 @@
         </w:numPr>
       </w:pPr>
       <w:r>
-        <w:t>def displayConnectedAirports(self, flight):</w:t>
+        <w:t xml:space="preserve">def </w:t>
+      </w:r>
+      <w:proofErr w:type="spellStart"/>
+      <w:r>
+        <w:t>displayConnectedAirports</w:t>
+      </w:r>
+      <w:proofErr w:type="spellEnd"/>
+      <w:r>
+        <w:t>(self, flight):</w:t>
       </w:r>
     </w:p>
     <w:p>
-      <w:pPr>
-        <w:ind w:left="360"/>
-      </w:pPr>
-      <w:r>
-        <w:t xml:space="preserve">Check the </w:t>
-      </w:r>
-      <w:r>
-        <w:t>row</w:t>
-      </w:r>
-      <w:r>
-        <w:t xml:space="preserve"> related to the given </w:t>
-      </w:r>
-      <w:r>
-        <w:t>flight</w:t>
-      </w:r>
-      <w:r>
-        <w:t xml:space="preserve"> in the matrix and print the </w:t>
-      </w:r>
-      <w:r>
-        <w:t>airports</w:t>
-      </w:r>
-      <w:r>
-        <w:t xml:space="preserve"> with connections marked as “1”.</w:t>
+      <w:r>
+        <w:t>Referring to the adjacency matrix, c</w:t>
+      </w:r>
+      <w:r>
+        <w:t>heck the row related to the given flight in the matrix and print the airports with connections marked as “1”.</w:t>
       </w:r>
     </w:p>
     <w:p>
@@ -3772,10 +3839,37 @@
         </w:numPr>
       </w:pPr>
       <w:r>
-        <w:t>def displayDirectFlight(self, airport_a, airport_b):</w:t>
+        <w:t xml:space="preserve">def </w:t>
+      </w:r>
+      <w:proofErr w:type="spellStart"/>
+      <w:r>
+        <w:t>displayDirectFlight</w:t>
+      </w:r>
+      <w:proofErr w:type="spellEnd"/>
+      <w:r>
+        <w:t xml:space="preserve">(self, </w:t>
+      </w:r>
+      <w:proofErr w:type="spellStart"/>
+      <w:r>
+        <w:t>airport_a</w:t>
+      </w:r>
+      <w:proofErr w:type="spellEnd"/>
+      <w:r>
+        <w:t xml:space="preserve">, </w:t>
+      </w:r>
+      <w:proofErr w:type="spellStart"/>
+      <w:r>
+        <w:t>airport_b</w:t>
+      </w:r>
+      <w:proofErr w:type="spellEnd"/>
+      <w:r>
+        <w:t>):</w:t>
       </w:r>
     </w:p>
     <w:p>
+      <w:r>
+        <w:t xml:space="preserve">Referring to the adjacency matrix, </w:t>
+      </w:r>
       <w:r>
         <w:t>Both airports should be connected to the same flight for them to be connected</w:t>
       </w:r>
@@ -3830,7 +3924,31 @@
         </w:numPr>
       </w:pPr>
       <w:r>
-        <w:t>def findServiceAvailable(self, airport_a, airport_b):</w:t>
+        <w:t xml:space="preserve">def </w:t>
+      </w:r>
+      <w:proofErr w:type="spellStart"/>
+      <w:r>
+        <w:t>findServiceAvailable</w:t>
+      </w:r>
+      <w:proofErr w:type="spellEnd"/>
+      <w:r>
+        <w:t xml:space="preserve">(self, </w:t>
+      </w:r>
+      <w:proofErr w:type="spellStart"/>
+      <w:r>
+        <w:t>airport_a</w:t>
+      </w:r>
+      <w:proofErr w:type="spellEnd"/>
+      <w:r>
+        <w:t xml:space="preserve">, </w:t>
+      </w:r>
+      <w:proofErr w:type="spellStart"/>
+      <w:r>
+        <w:t>airport_b</w:t>
+      </w:r>
+      <w:proofErr w:type="spellEnd"/>
+      <w:r>
+        <w:t>):</w:t>
       </w:r>
     </w:p>
     <w:p>
@@ -3838,7 +3956,23 @@
         <w:t xml:space="preserve">In this function we have used </w:t>
       </w:r>
       <w:r>
-        <w:t>recursive approach to find the route from airport_a to airport_b.</w:t>
+        <w:t xml:space="preserve">recursive approach to find the route from </w:t>
+      </w:r>
+      <w:proofErr w:type="spellStart"/>
+      <w:r>
+        <w:t>airport_a</w:t>
+      </w:r>
+      <w:proofErr w:type="spellEnd"/>
+      <w:r>
+        <w:t xml:space="preserve"> to </w:t>
+      </w:r>
+      <w:proofErr w:type="spellStart"/>
+      <w:r>
+        <w:t>airport_b</w:t>
+      </w:r>
+      <w:proofErr w:type="spellEnd"/>
+      <w:r>
+        <w:t>.</w:t>
       </w:r>
       <w:r>
         <w:t xml:space="preserve"> </w:t>
@@ -3847,22 +3981,15 @@
         <w:t>Two lists</w:t>
       </w:r>
       <w:r>
-        <w:t xml:space="preserve"> </w:t>
-      </w:r>
-      <w:r>
-        <w:t>(</w:t>
-      </w:r>
-      <w:r>
-        <w:t>“</w:t>
-      </w:r>
+        <w:t xml:space="preserve"> (“</w:t>
+      </w:r>
+      <w:proofErr w:type="spellStart"/>
       <w:r>
         <w:t>visited_airports</w:t>
       </w:r>
-      <w:r>
-        <w:t>” and “path”</w:t>
-      </w:r>
-      <w:r>
-        <w:t xml:space="preserve">) </w:t>
+      <w:proofErr w:type="spellEnd"/>
+      <w:r>
+        <w:t xml:space="preserve">” and “path”) </w:t>
       </w:r>
       <w:r>
         <w:t xml:space="preserve"> have been used </w:t>
@@ -3915,14 +4042,29 @@
       <w:r>
         <w:t xml:space="preserve">Direct flight exists between </w:t>
       </w:r>
-      <w:r>
-        <w:t>airport_a to airport_b</w:t>
-      </w:r>
+      <w:proofErr w:type="spellStart"/>
+      <w:r>
+        <w:t>airport_a</w:t>
+      </w:r>
+      <w:proofErr w:type="spellEnd"/>
+      <w:r>
+        <w:t xml:space="preserve"> to </w:t>
+      </w:r>
+      <w:proofErr w:type="spellStart"/>
+      <w:r>
+        <w:t>airport_b</w:t>
+      </w:r>
+      <w:proofErr w:type="spellEnd"/>
       <w:r>
         <w:t xml:space="preserve">. If True return “True” and prepend the </w:t>
       </w:r>
-      <w:r>
-        <w:t xml:space="preserve">airport_b and connected flight to the </w:t>
+      <w:proofErr w:type="spellStart"/>
+      <w:r>
+        <w:t>airport_b</w:t>
+      </w:r>
+      <w:proofErr w:type="spellEnd"/>
+      <w:r>
+        <w:t xml:space="preserve"> and connected flight to the </w:t>
       </w:r>
       <w:r>
         <w:t>“path” list.</w:t>
@@ -3933,11 +4075,21 @@
         <w:t xml:space="preserve">Case 3: </w:t>
       </w:r>
       <w:r>
-        <w:t>No d</w:t>
-      </w:r>
-      <w:r>
-        <w:t>irect flight exists between airport_a to airport_b</w:t>
-      </w:r>
+        <w:t xml:space="preserve">No direct flight exists between </w:t>
+      </w:r>
+      <w:proofErr w:type="spellStart"/>
+      <w:r>
+        <w:t>airport_a</w:t>
+      </w:r>
+      <w:proofErr w:type="spellEnd"/>
+      <w:r>
+        <w:t xml:space="preserve"> to </w:t>
+      </w:r>
+      <w:proofErr w:type="spellStart"/>
+      <w:r>
+        <w:t>airport_b</w:t>
+      </w:r>
+      <w:proofErr w:type="spellEnd"/>
       <w:r>
         <w:t xml:space="preserve">. </w:t>
       </w:r>
@@ -3945,35 +4097,64 @@
         <w:t xml:space="preserve">Then </w:t>
       </w:r>
       <w:r>
-        <w:t xml:space="preserve">first mark the “airport_a” </w:t>
-      </w:r>
-      <w:r>
-        <w:t xml:space="preserve">as visited in </w:t>
+        <w:t>first mark the “</w:t>
+      </w:r>
+      <w:proofErr w:type="spellStart"/>
+      <w:r>
+        <w:t>airport_a</w:t>
+      </w:r>
+      <w:proofErr w:type="spellEnd"/>
+      <w:r>
+        <w:t xml:space="preserve">” </w:t>
+      </w:r>
+      <w:r>
+        <w:t>as visited in “</w:t>
+      </w:r>
+      <w:proofErr w:type="spellStart"/>
+      <w:r>
+        <w:t>visited_airports</w:t>
+      </w:r>
+      <w:proofErr w:type="spellEnd"/>
+      <w:r>
+        <w:t xml:space="preserve">”  list and </w:t>
+      </w:r>
+      <w:r>
+        <w:t>get all the directly connected airports of “</w:t>
+      </w:r>
+      <w:proofErr w:type="spellStart"/>
+      <w:r>
+        <w:t>airport_a</w:t>
+      </w:r>
+      <w:proofErr w:type="spellEnd"/>
+      <w:r>
+        <w:t xml:space="preserve">” and </w:t>
+      </w:r>
+      <w:r>
+        <w:t>call the function recursively with each of those airports as “</w:t>
+      </w:r>
+      <w:proofErr w:type="spellStart"/>
+      <w:r>
+        <w:t>airport_a</w:t>
+      </w:r>
+      <w:proofErr w:type="spellEnd"/>
+      <w:r>
+        <w:t xml:space="preserve">” while keeping the </w:t>
       </w:r>
       <w:r>
         <w:t>“</w:t>
       </w:r>
-      <w:r>
-        <w:t>visited_airports</w:t>
-      </w:r>
-      <w:r>
-        <w:t xml:space="preserve">” </w:t>
-      </w:r>
-      <w:r>
-        <w:t xml:space="preserve"> list and </w:t>
-      </w:r>
-      <w:r>
-        <w:t xml:space="preserve">get all the directly connected airports of “airport_a” and </w:t>
-      </w:r>
-      <w:r>
-        <w:t xml:space="preserve">call the function recursively with each of those airports as “airport_a” while keeping the </w:t>
-      </w:r>
-      <w:r>
-        <w:t>“airport_b” the same through all the recursion calls.</w:t>
+      <w:proofErr w:type="spellStart"/>
+      <w:r>
+        <w:t>airport_b</w:t>
+      </w:r>
+      <w:proofErr w:type="spellEnd"/>
+      <w:r>
+        <w:t>” the same through all the recursion calls.</w:t>
       </w:r>
     </w:p>
     <w:p>
       <w:r>
+        <w:lastRenderedPageBreak/>
         <w:t>Time complexity</w:t>
       </w:r>
       <w:r>
@@ -4016,7 +4197,15 @@
         <w:t xml:space="preserve">to do recursion call for each </w:t>
       </w:r>
       <w:r>
-        <w:t>directly connected airport of source airport (airport_a)</w:t>
+        <w:t>directly connected airport of source airport (</w:t>
+      </w:r>
+      <w:proofErr w:type="spellStart"/>
+      <w:r>
+        <w:t>airport_a</w:t>
+      </w:r>
+      <w:proofErr w:type="spellEnd"/>
+      <w:r>
+        <w:t>)</w:t>
       </w:r>
       <w:r>
         <w:t xml:space="preserve"> and maximum </w:t>
@@ -4049,7 +4238,6 @@
         </w:numPr>
       </w:pPr>
       <w:r>
-        <w:lastRenderedPageBreak/>
         <w:t xml:space="preserve">Helper </w:t>
       </w:r>
       <w:r>
@@ -4064,7 +4252,15 @@
         <w:t xml:space="preserve">7.1 </w:t>
       </w:r>
       <w:r>
-        <w:t>def displayConnectedFlights(self, airport):</w:t>
+        <w:t xml:space="preserve">def </w:t>
+      </w:r>
+      <w:proofErr w:type="spellStart"/>
+      <w:r>
+        <w:t>displayConnectedFlights</w:t>
+      </w:r>
+      <w:proofErr w:type="spellEnd"/>
+      <w:r>
+        <w:t>(self, airport):</w:t>
       </w:r>
     </w:p>
     <w:p>
@@ -4097,7 +4293,31 @@
         <w:t xml:space="preserve">.2 </w:t>
       </w:r>
       <w:r>
-        <w:t>def get_list_item_id(self, list_name, item_name):</w:t>
+        <w:t xml:space="preserve">def </w:t>
+      </w:r>
+      <w:proofErr w:type="spellStart"/>
+      <w:r>
+        <w:t>get_list_item_id</w:t>
+      </w:r>
+      <w:proofErr w:type="spellEnd"/>
+      <w:r>
+        <w:t xml:space="preserve">(self, </w:t>
+      </w:r>
+      <w:proofErr w:type="spellStart"/>
+      <w:r>
+        <w:t>list_name</w:t>
+      </w:r>
+      <w:proofErr w:type="spellEnd"/>
+      <w:r>
+        <w:t xml:space="preserve">, </w:t>
+      </w:r>
+      <w:proofErr w:type="spellStart"/>
+      <w:r>
+        <w:t>item_name</w:t>
+      </w:r>
+      <w:proofErr w:type="spellEnd"/>
+      <w:r>
+        <w:t>):</w:t>
       </w:r>
     </w:p>
     <w:p>
@@ -4118,18 +4338,20 @@
         <w:t xml:space="preserve">7.3 </w:t>
       </w:r>
       <w:r>
-        <w:t>def write_to_file(self, message):</w:t>
+        <w:t xml:space="preserve">def </w:t>
+      </w:r>
+      <w:proofErr w:type="spellStart"/>
+      <w:r>
+        <w:t>write_to_file</w:t>
+      </w:r>
+      <w:proofErr w:type="spellEnd"/>
+      <w:r>
+        <w:t>(self, message):</w:t>
       </w:r>
     </w:p>
     <w:p>
       <w:r>
-        <w:t>This is the helper function that writes a given string into</w:t>
-      </w:r>
-      <w:r>
-        <w:t xml:space="preserve"> </w:t>
-      </w:r>
-      <w:r>
-        <w:t>the output file "outputPS15.txt"</w:t>
+        <w:t>This is the helper function that writes a given string into the output file "outputPS15.txt"</w:t>
       </w:r>
     </w:p>
     <w:p>
@@ -4140,7 +4362,15 @@
         <w:t xml:space="preserve">7.4 </w:t>
       </w:r>
       <w:r>
-        <w:t>def print_matrix(self, matrix):</w:t>
+        <w:t xml:space="preserve">def </w:t>
+      </w:r>
+      <w:proofErr w:type="spellStart"/>
+      <w:r>
+        <w:t>print_matrix</w:t>
+      </w:r>
+      <w:proofErr w:type="spellEnd"/>
+      <w:r>
+        <w:t>(self, matrix):</w:t>
       </w:r>
     </w:p>
     <w:p>
@@ -4162,7 +4392,7 @@
 </file>
 
 <file path=word/numbering.xml><?xml version="1.0" encoding="utf-8"?>
-<w:numbering xmlns:wpc="http://schemas.microsoft.com/office/word/2010/wordprocessingCanvas" xmlns:cx="http://schemas.microsoft.com/office/drawing/2014/chartex" xmlns:cx1="http://schemas.microsoft.com/office/drawing/2015/9/8/chartex" xmlns:cx2="http://schemas.microsoft.com/office/drawing/2015/10/21/chartex" xmlns:cx3="http://schemas.microsoft.com/office/drawing/2016/5/9/chartex" xmlns:cx4="http://schemas.microsoft.com/office/drawing/2016/5/10/chartex" xmlns:cx5="http://schemas.microsoft.com/office/drawing/2016/5/11/chartex" xmlns:cx6="http://schemas.microsoft.com/office/drawing/2016/5/12/chartex" xmlns:cx7="http://schemas.microsoft.com/office/drawing/2016/5/13/chartex" xmlns:cx8="http://schemas.microsoft.com/office/drawing/2016/5/14/chartex" xmlns:mc="http://schemas.openxmlformats.org/markup-compatibility/2006" xmlns:aink="http://schemas.microsoft.com/office/drawing/2016/ink" xmlns:am3d="http://schemas.microsoft.com/office/drawing/2017/model3d" xmlns:o="urn:schemas-microsoft-com:office:office" xmlns:r="http://schemas.openxmlformats.org/officeDocument/2006/relationships" xmlns:m="http://schemas.openxmlformats.org/officeDocument/2006/math" xmlns:v="urn:schemas-microsoft-com:vml" xmlns:wp14="http://schemas.microsoft.com/office/word/2010/wordprocessingDrawing" xmlns:wp="http://schemas.openxmlformats.org/drawingml/2006/wordprocessingDrawing" xmlns:w10="urn:schemas-microsoft-com:office:word" xmlns:w="http://schemas.openxmlformats.org/wordprocessingml/2006/main" xmlns:w14="http://schemas.microsoft.com/office/word/2010/wordml" xmlns:w15="http://schemas.microsoft.com/office/word/2012/wordml" xmlns:w16cex="http://schemas.microsoft.com/office/word/2018/wordml/cex" xmlns:w16cid="http://schemas.microsoft.com/office/word/2016/wordml/cid" xmlns:w16="http://schemas.microsoft.com/office/word/2018/wordml" xmlns:w16se="http://schemas.microsoft.com/office/word/2015/wordml/symex" xmlns:wpg="http://schemas.microsoft.com/office/word/2010/wordprocessingGroup" xmlns:wpi="http://schemas.microsoft.com/office/word/2010/wordprocessingInk" xmlns:wne="http://schemas.microsoft.com/office/word/2006/wordml" xmlns:wps="http://schemas.microsoft.com/office/word/2010/wordprocessingShape" mc:Ignorable="w14 w15 w16se w16cid w16 w16cex wp14">
+<w:numbering xmlns:wpc="http://schemas.microsoft.com/office/word/2010/wordprocessingCanvas" xmlns:cx="http://schemas.microsoft.com/office/drawing/2014/chartex" xmlns:cx1="http://schemas.microsoft.com/office/drawing/2015/9/8/chartex" xmlns:cx2="http://schemas.microsoft.com/office/drawing/2015/10/21/chartex" xmlns:cx3="http://schemas.microsoft.com/office/drawing/2016/5/9/chartex" xmlns:cx4="http://schemas.microsoft.com/office/drawing/2016/5/10/chartex" xmlns:cx5="http://schemas.microsoft.com/office/drawing/2016/5/11/chartex" xmlns:cx6="http://schemas.microsoft.com/office/drawing/2016/5/12/chartex" xmlns:cx7="http://schemas.microsoft.com/office/drawing/2016/5/13/chartex" xmlns:cx8="http://schemas.microsoft.com/office/drawing/2016/5/14/chartex" xmlns:mc="http://schemas.openxmlformats.org/markup-compatibility/2006" xmlns:aink="http://schemas.microsoft.com/office/drawing/2016/ink" xmlns:am3d="http://schemas.microsoft.com/office/drawing/2017/model3d" xmlns:o="urn:schemas-microsoft-com:office:office" xmlns:r="http://schemas.openxmlformats.org/officeDocument/2006/relationships" xmlns:m="http://schemas.openxmlformats.org/officeDocument/2006/math" xmlns:v="urn:schemas-microsoft-com:vml" xmlns:wp14="http://schemas.microsoft.com/office/word/2010/wordprocessingDrawing" xmlns:wp="http://schemas.openxmlformats.org/drawingml/2006/wordprocessingDrawing" xmlns:w10="urn:schemas-microsoft-com:office:word" xmlns:w="http://schemas.openxmlformats.org/wordprocessingml/2006/main" xmlns:w14="http://schemas.microsoft.com/office/word/2010/wordml" xmlns:w15="http://schemas.microsoft.com/office/word/2012/wordml" xmlns:w16cex="http://schemas.microsoft.com/office/word/2018/wordml/cex" xmlns:w16cid="http://schemas.microsoft.com/office/word/2016/wordml/cid" xmlns:w16="http://schemas.microsoft.com/office/word/2018/wordml" xmlns:w16sdtdh="http://schemas.microsoft.com/office/word/2020/wordml/sdtdatahash" xmlns:w16se="http://schemas.microsoft.com/office/word/2015/wordml/symex" xmlns:wpg="http://schemas.microsoft.com/office/word/2010/wordprocessingGroup" xmlns:wpi="http://schemas.microsoft.com/office/word/2010/wordprocessingInk" xmlns:wne="http://schemas.microsoft.com/office/word/2006/wordml" xmlns:wps="http://schemas.microsoft.com/office/word/2010/wordprocessingShape" mc:Ignorable="w14 w15 w16se w16cid w16 w16cex w16sdtdh wp14">
   <w:abstractNum w:abstractNumId="0" w15:restartNumberingAfterBreak="0">
     <w:nsid w:val="BDB6C58D"/>
     <w:multiLevelType w:val="hybridMultilevel"/>
@@ -4729,7 +4959,7 @@
 </file>
 
 <file path=word/styles.xml><?xml version="1.0" encoding="utf-8"?>
-<w:styles xmlns:mc="http://schemas.openxmlformats.org/markup-compatibility/2006" xmlns:r="http://schemas.openxmlformats.org/officeDocument/2006/relationships" xmlns:w="http://schemas.openxmlformats.org/wordprocessingml/2006/main" xmlns:w14="http://schemas.microsoft.com/office/word/2010/wordml" xmlns:w15="http://schemas.microsoft.com/office/word/2012/wordml" xmlns:w16cex="http://schemas.microsoft.com/office/word/2018/wordml/cex" xmlns:w16cid="http://schemas.microsoft.com/office/word/2016/wordml/cid" xmlns:w16="http://schemas.microsoft.com/office/word/2018/wordml" xmlns:w16se="http://schemas.microsoft.com/office/word/2015/wordml/symex" mc:Ignorable="w14 w15 w16se w16cid w16 w16cex">
+<w:styles xmlns:mc="http://schemas.openxmlformats.org/markup-compatibility/2006" xmlns:r="http://schemas.openxmlformats.org/officeDocument/2006/relationships" xmlns:w="http://schemas.openxmlformats.org/wordprocessingml/2006/main" xmlns:w14="http://schemas.microsoft.com/office/word/2010/wordml" xmlns:w15="http://schemas.microsoft.com/office/word/2012/wordml" xmlns:w16cex="http://schemas.microsoft.com/office/word/2018/wordml/cex" xmlns:w16cid="http://schemas.microsoft.com/office/word/2016/wordml/cid" xmlns:w16="http://schemas.microsoft.com/office/word/2018/wordml" xmlns:w16sdtdh="http://schemas.microsoft.com/office/word/2020/wordml/sdtdatahash" xmlns:w16se="http://schemas.microsoft.com/office/word/2015/wordml/symex" mc:Ignorable="w14 w15 w16se w16cid w16 w16cex w16sdtdh">
   <w:docDefaults>
     <w:rPrDefault>
       <w:rPr>

</xml_diff>

<commit_message>
Merged changes of smitha and gayan
</commit_message>
<xml_diff>
--- a/designPS15_G255.docx
+++ b/designPS15_G255.docx
@@ -1,12 +1,163 @@
 
 <file path=word/document.xml><?xml version="1.0" encoding="utf-8"?>
-<w:document xmlns:wpc="http://schemas.microsoft.com/office/word/2010/wordprocessingCanvas" xmlns:cx="http://schemas.microsoft.com/office/drawing/2014/chartex" xmlns:cx1="http://schemas.microsoft.com/office/drawing/2015/9/8/chartex" xmlns:cx2="http://schemas.microsoft.com/office/drawing/2015/10/21/chartex" xmlns:cx3="http://schemas.microsoft.com/office/drawing/2016/5/9/chartex" xmlns:cx4="http://schemas.microsoft.com/office/drawing/2016/5/10/chartex" xmlns:cx5="http://schemas.microsoft.com/office/drawing/2016/5/11/chartex" xmlns:cx6="http://schemas.microsoft.com/office/drawing/2016/5/12/chartex" xmlns:cx7="http://schemas.microsoft.com/office/drawing/2016/5/13/chartex" xmlns:cx8="http://schemas.microsoft.com/office/drawing/2016/5/14/chartex" xmlns:mc="http://schemas.openxmlformats.org/markup-compatibility/2006" xmlns:aink="http://schemas.microsoft.com/office/drawing/2016/ink" xmlns:am3d="http://schemas.microsoft.com/office/drawing/2017/model3d" xmlns:o="urn:schemas-microsoft-com:office:office" xmlns:r="http://schemas.openxmlformats.org/officeDocument/2006/relationships" xmlns:m="http://schemas.openxmlformats.org/officeDocument/2006/math" xmlns:v="urn:schemas-microsoft-com:vml" xmlns:wp14="http://schemas.microsoft.com/office/word/2010/wordprocessingDrawing" xmlns:wp="http://schemas.openxmlformats.org/drawingml/2006/wordprocessingDrawing" xmlns:w10="urn:schemas-microsoft-com:office:word" xmlns:w="http://schemas.openxmlformats.org/wordprocessingml/2006/main" xmlns:w14="http://schemas.microsoft.com/office/word/2010/wordml" xmlns:w15="http://schemas.microsoft.com/office/word/2012/wordml" xmlns:w16cex="http://schemas.microsoft.com/office/word/2018/wordml/cex" xmlns:w16cid="http://schemas.microsoft.com/office/word/2016/wordml/cid" xmlns:w16="http://schemas.microsoft.com/office/word/2018/wordml" xmlns:w16sdtdh="http://schemas.microsoft.com/office/word/2020/wordml/sdtdatahash" xmlns:w16se="http://schemas.microsoft.com/office/word/2015/wordml/symex" xmlns:wpg="http://schemas.microsoft.com/office/word/2010/wordprocessingGroup" xmlns:wpi="http://schemas.microsoft.com/office/word/2010/wordprocessingInk" xmlns:wne="http://schemas.microsoft.com/office/word/2006/wordml" xmlns:wps="http://schemas.microsoft.com/office/word/2010/wordprocessingShape" mc:Ignorable="w14 w15 w16se w16cid w16 w16cex w16sdtdh wp14">
+<w:document xmlns:wpc="http://schemas.microsoft.com/office/word/2010/wordprocessingCanvas" xmlns:cx="http://schemas.microsoft.com/office/drawing/2014/chartex" xmlns:cx1="http://schemas.microsoft.com/office/drawing/2015/9/8/chartex" xmlns:cx2="http://schemas.microsoft.com/office/drawing/2015/10/21/chartex" xmlns:cx3="http://schemas.microsoft.com/office/drawing/2016/5/9/chartex" xmlns:cx4="http://schemas.microsoft.com/office/drawing/2016/5/10/chartex" xmlns:cx5="http://schemas.microsoft.com/office/drawing/2016/5/11/chartex" xmlns:cx6="http://schemas.microsoft.com/office/drawing/2016/5/12/chartex" xmlns:cx7="http://schemas.microsoft.com/office/drawing/2016/5/13/chartex" xmlns:cx8="http://schemas.microsoft.com/office/drawing/2016/5/14/chartex" xmlns:mc="http://schemas.openxmlformats.org/markup-compatibility/2006" xmlns:aink="http://schemas.microsoft.com/office/drawing/2016/ink" xmlns:am3d="http://schemas.microsoft.com/office/drawing/2017/model3d" xmlns:o="urn:schemas-microsoft-com:office:office" xmlns:r="http://schemas.openxmlformats.org/officeDocument/2006/relationships" xmlns:m="http://schemas.openxmlformats.org/officeDocument/2006/math" xmlns:v="urn:schemas-microsoft-com:vml" xmlns:wp14="http://schemas.microsoft.com/office/word/2010/wordprocessingDrawing" xmlns:wp="http://schemas.openxmlformats.org/drawingml/2006/wordprocessingDrawing" xmlns:w10="urn:schemas-microsoft-com:office:word" xmlns:w="http://schemas.openxmlformats.org/wordprocessingml/2006/main" xmlns:w14="http://schemas.microsoft.com/office/word/2010/wordml" xmlns:w15="http://schemas.microsoft.com/office/word/2012/wordml" xmlns:w16cex="http://schemas.microsoft.com/office/word/2018/wordml/cex" xmlns:w16cid="http://schemas.microsoft.com/office/word/2016/wordml/cid" xmlns:w16="http://schemas.microsoft.com/office/word/2018/wordml" xmlns:w16se="http://schemas.microsoft.com/office/word/2015/wordml/symex" xmlns:wpg="http://schemas.microsoft.com/office/word/2010/wordprocessingGroup" xmlns:wpi="http://schemas.microsoft.com/office/word/2010/wordprocessingInk" xmlns:wne="http://schemas.microsoft.com/office/word/2006/wordml" xmlns:wps="http://schemas.microsoft.com/office/word/2010/wordprocessingShape" mc:Ignorable="w14 w15 w16se w16cid w16 w16cex wp14">
   <w:body>
-    <w:p>
-      <w:pPr>
-        <w:pStyle w:val="Default"/>
-      </w:pPr>
-    </w:p>
+    <w:tbl>
+      <w:tblPr>
+        <w:tblW w:w="0" w:type="auto"/>
+        <w:jc w:val="center"/>
+        <w:tblBorders>
+          <w:top w:val="nil"/>
+          <w:left w:val="nil"/>
+          <w:bottom w:val="nil"/>
+          <w:right w:val="nil"/>
+        </w:tblBorders>
+        <w:tblLayout w:type="fixed"/>
+        <w:tblLook w:val="0000" w:firstRow="0" w:lastRow="0" w:firstColumn="0" w:lastColumn="0" w:noHBand="0" w:noVBand="0"/>
+      </w:tblPr>
+      <w:tblGrid>
+        <w:gridCol w:w="6360"/>
+      </w:tblGrid>
+      <w:tr>
+        <w:trPr>
+          <w:trHeight w:val="381"/>
+          <w:jc w:val="center"/>
+        </w:trPr>
+        <w:tc>
+          <w:tcPr>
+            <w:tcW w:w="6360" w:type="dxa"/>
+          </w:tcPr>
+          <w:p>
+            <w:pPr>
+              <w:autoSpaceDE w:val="0"/>
+              <w:autoSpaceDN w:val="0"/>
+              <w:adjustRightInd w:val="0"/>
+              <w:spacing w:after="0" w:line="240" w:lineRule="auto"/>
+              <w:jc w:val="center"/>
+              <w:rPr>
+                <w:rFonts w:ascii="Arial" w:hAnsi="Arial" w:cs="Arial"/>
+                <w:color w:val="000000"/>
+              </w:rPr>
+            </w:pPr>
+            <w:r>
+              <w:rPr>
+                <w:rFonts w:ascii="Arial" w:hAnsi="Arial" w:cs="Arial"/>
+                <w:b/>
+                <w:bCs/>
+                <w:color w:val="000000"/>
+              </w:rPr>
+              <w:t>(S1-21_DSECLZG519)</w:t>
+            </w:r>
+          </w:p>
+          <w:p>
+            <w:pPr>
+              <w:autoSpaceDE w:val="0"/>
+              <w:autoSpaceDN w:val="0"/>
+              <w:adjustRightInd w:val="0"/>
+              <w:spacing w:after="0" w:line="240" w:lineRule="auto"/>
+              <w:jc w:val="center"/>
+              <w:rPr>
+                <w:rFonts w:ascii="Arial" w:hAnsi="Arial" w:cs="Arial"/>
+                <w:color w:val="000000"/>
+              </w:rPr>
+            </w:pPr>
+            <w:r>
+              <w:rPr>
+                <w:rFonts w:ascii="Arial" w:hAnsi="Arial" w:cs="Arial"/>
+                <w:b/>
+                <w:bCs/>
+                <w:color w:val="000000"/>
+              </w:rPr>
+              <w:t>(Data Structures and Algorithms Design)</w:t>
+            </w:r>
+          </w:p>
+          <w:p>
+            <w:pPr>
+              <w:autoSpaceDE w:val="0"/>
+              <w:autoSpaceDN w:val="0"/>
+              <w:adjustRightInd w:val="0"/>
+              <w:spacing w:after="0" w:line="240" w:lineRule="auto"/>
+              <w:jc w:val="center"/>
+              <w:rPr>
+                <w:rFonts w:ascii="Arial" w:hAnsi="Arial" w:cs="Arial"/>
+                <w:color w:val="000000"/>
+              </w:rPr>
+            </w:pPr>
+            <w:r>
+              <w:rPr>
+                <w:rFonts w:ascii="Arial" w:hAnsi="Arial" w:cs="Arial"/>
+                <w:b/>
+                <w:bCs/>
+                <w:color w:val="000000"/>
+              </w:rPr>
+              <w:t>Academic Year 2020-2021</w:t>
+            </w:r>
+          </w:p>
+        </w:tc>
+      </w:tr>
+      <w:tr>
+        <w:trPr>
+          <w:trHeight w:val="120"/>
+          <w:jc w:val="center"/>
+        </w:trPr>
+        <w:tc>
+          <w:tcPr>
+            <w:tcW w:w="6360" w:type="dxa"/>
+          </w:tcPr>
+          <w:p>
+            <w:pPr>
+              <w:autoSpaceDE w:val="0"/>
+              <w:autoSpaceDN w:val="0"/>
+              <w:adjustRightInd w:val="0"/>
+              <w:spacing w:after="0" w:line="240" w:lineRule="auto"/>
+              <w:jc w:val="center"/>
+              <w:rPr>
+                <w:rFonts w:ascii="Arial" w:hAnsi="Arial" w:cs="Arial"/>
+                <w:color w:val="000000"/>
+              </w:rPr>
+            </w:pPr>
+            <w:r>
+              <w:rPr>
+                <w:rFonts w:ascii="Arial" w:hAnsi="Arial" w:cs="Arial"/>
+                <w:b/>
+                <w:bCs/>
+                <w:color w:val="000000"/>
+              </w:rPr>
+              <w:t>Assignment 1 – PS15 - [</w:t>
+            </w:r>
+            <w:r>
+              <w:rPr>
+                <w:rFonts w:ascii="Arial" w:hAnsi="Arial" w:cs="Arial"/>
+                <w:b/>
+                <w:bCs/>
+                <w:color w:val="000000"/>
+                <w:sz w:val="23"/>
+                <w:szCs w:val="23"/>
+              </w:rPr>
+              <w:t>Food Delivery</w:t>
+            </w:r>
+            <w:r>
+              <w:rPr>
+                <w:rFonts w:ascii="Arial" w:hAnsi="Arial" w:cs="Arial"/>
+                <w:b/>
+                <w:bCs/>
+                <w:color w:val="000000"/>
+              </w:rPr>
+              <w:t>] - [</w:t>
+            </w:r>
+            <w:r>
+              <w:rPr>
+                <w:rFonts w:ascii="Arial" w:hAnsi="Arial" w:cs="Arial"/>
+                <w:b/>
+                <w:bCs/>
+                <w:color w:val="000000"/>
+              </w:rPr>
+              <w:t>Group 255]</w:t>
+            </w:r>
+          </w:p>
+        </w:tc>
+      </w:tr>
+    </w:tbl>
     <w:p>
       <w:pPr>
         <w:pStyle w:val="Heading2"/>
@@ -395,7 +546,21 @@
           <w:sz w:val="22"/>
           <w:szCs w:val="22"/>
         </w:rPr>
-        <w:t xml:space="preserve"> Alternatively </w:t>
+        <w:t xml:space="preserve"> </w:t>
+      </w:r>
+      <w:r>
+        <w:rPr>
+          <w:sz w:val="22"/>
+          <w:szCs w:val="22"/>
+        </w:rPr>
+        <w:t>Alternatively,</w:t>
+      </w:r>
+      <w:r>
+        <w:rPr>
+          <w:sz w:val="22"/>
+          <w:szCs w:val="22"/>
+        </w:rPr>
+        <w:t xml:space="preserve"> </w:t>
       </w:r>
       <w:r>
         <w:rPr>
@@ -416,7 +581,21 @@
           <w:sz w:val="22"/>
           <w:szCs w:val="22"/>
         </w:rPr>
-        <w:t xml:space="preserve">efficient in terms of memory usage. However the </w:t>
+        <w:t xml:space="preserve">efficient in terms of memory usage. </w:t>
+      </w:r>
+      <w:r>
+        <w:rPr>
+          <w:sz w:val="22"/>
+          <w:szCs w:val="22"/>
+        </w:rPr>
+        <w:t>However,</w:t>
+      </w:r>
+      <w:r>
+        <w:rPr>
+          <w:sz w:val="22"/>
+          <w:szCs w:val="22"/>
+        </w:rPr>
+        <w:t xml:space="preserve"> the </w:t>
       </w:r>
       <w:r>
         <w:rPr>
@@ -590,7 +769,21 @@
           <w:sz w:val="22"/>
           <w:szCs w:val="22"/>
         </w:rPr>
-        <w:t xml:space="preserve">ids of the flights and airports. However using dictionaries </w:t>
+        <w:t xml:space="preserve">ids of the flights and airports. </w:t>
+      </w:r>
+      <w:r>
+        <w:rPr>
+          <w:sz w:val="22"/>
+          <w:szCs w:val="22"/>
+        </w:rPr>
+        <w:t>However,</w:t>
+      </w:r>
+      <w:r>
+        <w:rPr>
+          <w:sz w:val="22"/>
+          <w:szCs w:val="22"/>
+        </w:rPr>
+        <w:t xml:space="preserve"> using dictionaries </w:t>
       </w:r>
       <w:r>
         <w:rPr>
@@ -604,7 +797,21 @@
           <w:sz w:val="22"/>
           <w:szCs w:val="22"/>
         </w:rPr>
-        <w:t>rather than using lists(O(n) lookup time complexity). Since dictionaries aren’t allowed, we have used lists</w:t>
+        <w:t>rather than using lists(O(n)</w:t>
+      </w:r>
+      <w:r>
+        <w:rPr>
+          <w:sz w:val="22"/>
+          <w:szCs w:val="22"/>
+        </w:rPr>
+        <w:t>)</w:t>
+      </w:r>
+      <w:r>
+        <w:rPr>
+          <w:sz w:val="22"/>
+          <w:szCs w:val="22"/>
+        </w:rPr>
+        <w:t xml:space="preserve"> lookup time complexity). Since dictionaries aren’t allowed, we have used lists</w:t>
       </w:r>
       <w:r>
         <w:rPr>
@@ -2772,7 +2979,7 @@
           </mc:Choice>
           <mc:Fallback>
             <w:pict>
-              <v:group w14:anchorId="2B824C8D" id="Group 168" o:spid="_x0000_s1026" style="position:absolute;margin-left:0;margin-top:22.4pt;width:376.2pt;height:232.8pt;z-index:251659264;mso-position-horizontal:left;mso-position-horizontal-relative:margin;mso-width-relative:margin;mso-height-relative:margin" coordorigin="" coordsize="71831,63957" o:gfxdata="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">
+              <v:group w14:anchorId="2B824C8D" id="Group 168" o:spid="_x0000_s1026" style="position:absolute;margin-left:0;margin-top:22.4pt;width:376.2pt;height:232.8pt;z-index:251659264;mso-position-horizontal:left;mso-position-horizontal-relative:margin;mso-width-relative:margin;mso-height-relative:margin" coordorigin="" coordsize="71831,63957" o:gfxdata="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">
                 <v:oval id="Oval 143" o:spid="_x0000_s1027" style="position:absolute;left:381;top:6705;width:13766;height:9703;visibility:visible;mso-wrap-style:square;v-text-anchor:middle" o:gfxdata="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" fillcolor="#4472c4 [3204]" strokecolor="#1f3763 [1604]" strokeweight="1pt">
                   <v:stroke joinstyle="miter"/>
                   <v:textbox>
@@ -3122,6 +3329,7 @@
         <w:pStyle w:val="Heading4"/>
       </w:pPr>
       <w:r>
+        <w:lastRenderedPageBreak/>
         <w:t>Flight and Airport Lists</w:t>
       </w:r>
     </w:p>
@@ -3380,7 +3588,6 @@
           </w:tcPr>
           <w:p>
             <w:r>
-              <w:lastRenderedPageBreak/>
               <w:t xml:space="preserve">Flight </w:t>
             </w:r>
           </w:p>
@@ -3685,6 +3892,39 @@
       </w:r>
     </w:p>
     <w:p>
+      <w:r>
+        <w:t>Note: The time complexity could be improved up to O(n</w:t>
+      </w:r>
+      <w:r>
+        <w:rPr>
+          <w:vertAlign w:val="superscript"/>
+        </w:rPr>
+        <w:t>2</w:t>
+      </w:r>
+      <w:r>
+        <w:t>) if dictionary was used for “</w:t>
+      </w:r>
+      <w:proofErr w:type="spellStart"/>
+      <w:r>
+        <w:rPr>
+          <w:i/>
+          <w:iCs/>
+        </w:rPr>
+        <w:t>airports_list</w:t>
+      </w:r>
+      <w:proofErr w:type="spellEnd"/>
+      <w:r>
+        <w:rPr>
+          <w:i/>
+          <w:iCs/>
+        </w:rPr>
+        <w:t xml:space="preserve">” </w:t>
+      </w:r>
+      <w:r>
+        <w:t>since index search can be done in O(1) using dictionary.</w:t>
+      </w:r>
+    </w:p>
+    <w:p>
       <w:pPr>
         <w:pStyle w:val="Heading3"/>
         <w:numPr>
@@ -3770,13 +4010,7 @@
         <w:t xml:space="preserve">get the count of the number of cargo flights visited, i.e., we take column wise sum. The airport having the maximum count is the </w:t>
       </w:r>
       <w:r>
-        <w:t xml:space="preserve">name of the airport which is visited by </w:t>
-      </w:r>
-      <w:r>
-        <w:t>the greatest</w:t>
-      </w:r>
-      <w:r>
-        <w:t xml:space="preserve"> number of cargo flights</w:t>
+        <w:t>name of the airport which is visited by the greatest number of cargo flights</w:t>
       </w:r>
     </w:p>
     <w:p>
@@ -3870,8 +4104,13 @@
       <w:r>
         <w:t xml:space="preserve">Referring to the adjacency matrix, </w:t>
       </w:r>
-      <w:r>
-        <w:t>Both airports should be connected to the same flight for them to be connected</w:t>
+      <w:proofErr w:type="gramStart"/>
+      <w:r>
+        <w:t>Both</w:t>
+      </w:r>
+      <w:proofErr w:type="gramEnd"/>
+      <w:r>
+        <w:t xml:space="preserve"> airports should be connected to the same flight for them to be connected</w:t>
       </w:r>
       <w:r>
         <w:t xml:space="preserve">. </w:t>
@@ -4037,6 +4276,7 @@
     </w:p>
     <w:p>
       <w:r>
+        <w:lastRenderedPageBreak/>
         <w:t xml:space="preserve">Case 2: </w:t>
       </w:r>
       <w:r>
@@ -4154,7 +4394,6 @@
     </w:p>
     <w:p>
       <w:r>
-        <w:lastRenderedPageBreak/>
         <w:t>Time complexity</w:t>
       </w:r>
       <w:r>
@@ -4265,7 +4504,13 @@
     </w:p>
     <w:p>
       <w:r>
-        <w:t xml:space="preserve">Check the particular column </w:t>
+        <w:t xml:space="preserve">Check the </w:t>
+      </w:r>
+      <w:r>
+        <w:t>column</w:t>
+      </w:r>
+      <w:r>
+        <w:t xml:space="preserve"> </w:t>
       </w:r>
       <w:r>
         <w:t>related to the given airport in the matrix and print the flight</w:t>
@@ -4355,25 +4600,30 @@
       </w:r>
     </w:p>
     <w:p>
-      <w:pPr>
-        <w:pStyle w:val="Heading4"/>
-      </w:pPr>
-      <w:r>
-        <w:t xml:space="preserve">7.4 </w:t>
-      </w:r>
-      <w:r>
-        <w:t xml:space="preserve">def </w:t>
-      </w:r>
-      <w:proofErr w:type="spellStart"/>
-      <w:r>
-        <w:t>print_matrix</w:t>
-      </w:r>
-      <w:proofErr w:type="spellEnd"/>
-      <w:r>
-        <w:t>(self, matrix):</w:t>
+      <w:r>
+        <w:t>Time complexity: O(n)</w:t>
       </w:r>
     </w:p>
     <w:p>
+      <w:pPr>
+        <w:pStyle w:val="Heading4"/>
+      </w:pPr>
+      <w:r>
+        <w:t xml:space="preserve">7.4 </w:t>
+      </w:r>
+      <w:r>
+        <w:t xml:space="preserve">def </w:t>
+      </w:r>
+      <w:proofErr w:type="spellStart"/>
+      <w:r>
+        <w:t>print_matrix</w:t>
+      </w:r>
+      <w:proofErr w:type="spellEnd"/>
+      <w:r>
+        <w:t>(self, matrix):</w:t>
+      </w:r>
+    </w:p>
+    <w:p>
       <w:r>
         <w:t>Helper function to print the content of a given matrix</w:t>
       </w:r>
@@ -4381,6 +4631,21 @@
         <w:t>. Only used for debugging purpose.</w:t>
       </w:r>
     </w:p>
+    <w:p>
+      <w:r>
+        <w:t>Time complexity: O(n</w:t>
+      </w:r>
+      <w:r>
+        <w:rPr>
+          <w:vertAlign w:val="superscript"/>
+        </w:rPr>
+        <w:t>2</w:t>
+      </w:r>
+      <w:r>
+        <w:t>)</w:t>
+      </w:r>
+    </w:p>
+    <w:p/>
     <w:sectPr>
       <w:pgSz w:w="11906" w:h="17338"/>
       <w:pgMar w:top="1151" w:right="590" w:bottom="764" w:left="462" w:header="720" w:footer="720" w:gutter="0"/>
@@ -4392,7 +4657,7 @@
 </file>
 
 <file path=word/numbering.xml><?xml version="1.0" encoding="utf-8"?>
-<w:numbering xmlns:wpc="http://schemas.microsoft.com/office/word/2010/wordprocessingCanvas" xmlns:cx="http://schemas.microsoft.com/office/drawing/2014/chartex" xmlns:cx1="http://schemas.microsoft.com/office/drawing/2015/9/8/chartex" xmlns:cx2="http://schemas.microsoft.com/office/drawing/2015/10/21/chartex" xmlns:cx3="http://schemas.microsoft.com/office/drawing/2016/5/9/chartex" xmlns:cx4="http://schemas.microsoft.com/office/drawing/2016/5/10/chartex" xmlns:cx5="http://schemas.microsoft.com/office/drawing/2016/5/11/chartex" xmlns:cx6="http://schemas.microsoft.com/office/drawing/2016/5/12/chartex" xmlns:cx7="http://schemas.microsoft.com/office/drawing/2016/5/13/chartex" xmlns:cx8="http://schemas.microsoft.com/office/drawing/2016/5/14/chartex" xmlns:mc="http://schemas.openxmlformats.org/markup-compatibility/2006" xmlns:aink="http://schemas.microsoft.com/office/drawing/2016/ink" xmlns:am3d="http://schemas.microsoft.com/office/drawing/2017/model3d" xmlns:o="urn:schemas-microsoft-com:office:office" xmlns:r="http://schemas.openxmlformats.org/officeDocument/2006/relationships" xmlns:m="http://schemas.openxmlformats.org/officeDocument/2006/math" xmlns:v="urn:schemas-microsoft-com:vml" xmlns:wp14="http://schemas.microsoft.com/office/word/2010/wordprocessingDrawing" xmlns:wp="http://schemas.openxmlformats.org/drawingml/2006/wordprocessingDrawing" xmlns:w10="urn:schemas-microsoft-com:office:word" xmlns:w="http://schemas.openxmlformats.org/wordprocessingml/2006/main" xmlns:w14="http://schemas.microsoft.com/office/word/2010/wordml" xmlns:w15="http://schemas.microsoft.com/office/word/2012/wordml" xmlns:w16cex="http://schemas.microsoft.com/office/word/2018/wordml/cex" xmlns:w16cid="http://schemas.microsoft.com/office/word/2016/wordml/cid" xmlns:w16="http://schemas.microsoft.com/office/word/2018/wordml" xmlns:w16sdtdh="http://schemas.microsoft.com/office/word/2020/wordml/sdtdatahash" xmlns:w16se="http://schemas.microsoft.com/office/word/2015/wordml/symex" xmlns:wpg="http://schemas.microsoft.com/office/word/2010/wordprocessingGroup" xmlns:wpi="http://schemas.microsoft.com/office/word/2010/wordprocessingInk" xmlns:wne="http://schemas.microsoft.com/office/word/2006/wordml" xmlns:wps="http://schemas.microsoft.com/office/word/2010/wordprocessingShape" mc:Ignorable="w14 w15 w16se w16cid w16 w16cex w16sdtdh wp14">
+<w:numbering xmlns:wpc="http://schemas.microsoft.com/office/word/2010/wordprocessingCanvas" xmlns:cx="http://schemas.microsoft.com/office/drawing/2014/chartex" xmlns:cx1="http://schemas.microsoft.com/office/drawing/2015/9/8/chartex" xmlns:cx2="http://schemas.microsoft.com/office/drawing/2015/10/21/chartex" xmlns:cx3="http://schemas.microsoft.com/office/drawing/2016/5/9/chartex" xmlns:cx4="http://schemas.microsoft.com/office/drawing/2016/5/10/chartex" xmlns:cx5="http://schemas.microsoft.com/office/drawing/2016/5/11/chartex" xmlns:cx6="http://schemas.microsoft.com/office/drawing/2016/5/12/chartex" xmlns:cx7="http://schemas.microsoft.com/office/drawing/2016/5/13/chartex" xmlns:cx8="http://schemas.microsoft.com/office/drawing/2016/5/14/chartex" xmlns:mc="http://schemas.openxmlformats.org/markup-compatibility/2006" xmlns:aink="http://schemas.microsoft.com/office/drawing/2016/ink" xmlns:am3d="http://schemas.microsoft.com/office/drawing/2017/model3d" xmlns:o="urn:schemas-microsoft-com:office:office" xmlns:r="http://schemas.openxmlformats.org/officeDocument/2006/relationships" xmlns:m="http://schemas.openxmlformats.org/officeDocument/2006/math" xmlns:v="urn:schemas-microsoft-com:vml" xmlns:wp14="http://schemas.microsoft.com/office/word/2010/wordprocessingDrawing" xmlns:wp="http://schemas.openxmlformats.org/drawingml/2006/wordprocessingDrawing" xmlns:w10="urn:schemas-microsoft-com:office:word" xmlns:w="http://schemas.openxmlformats.org/wordprocessingml/2006/main" xmlns:w14="http://schemas.microsoft.com/office/word/2010/wordml" xmlns:w15="http://schemas.microsoft.com/office/word/2012/wordml" xmlns:w16cex="http://schemas.microsoft.com/office/word/2018/wordml/cex" xmlns:w16cid="http://schemas.microsoft.com/office/word/2016/wordml/cid" xmlns:w16="http://schemas.microsoft.com/office/word/2018/wordml" xmlns:w16se="http://schemas.microsoft.com/office/word/2015/wordml/symex" xmlns:wpg="http://schemas.microsoft.com/office/word/2010/wordprocessingGroup" xmlns:wpi="http://schemas.microsoft.com/office/word/2010/wordprocessingInk" xmlns:wne="http://schemas.microsoft.com/office/word/2006/wordml" xmlns:wps="http://schemas.microsoft.com/office/word/2010/wordprocessingShape" mc:Ignorable="w14 w15 w16se w16cid w16 w16cex wp14">
   <w:abstractNum w:abstractNumId="0" w15:restartNumberingAfterBreak="0">
     <w:nsid w:val="BDB6C58D"/>
     <w:multiLevelType w:val="hybridMultilevel"/>
@@ -4959,7 +5224,7 @@
 </file>
 
 <file path=word/styles.xml><?xml version="1.0" encoding="utf-8"?>
-<w:styles xmlns:mc="http://schemas.openxmlformats.org/markup-compatibility/2006" xmlns:r="http://schemas.openxmlformats.org/officeDocument/2006/relationships" xmlns:w="http://schemas.openxmlformats.org/wordprocessingml/2006/main" xmlns:w14="http://schemas.microsoft.com/office/word/2010/wordml" xmlns:w15="http://schemas.microsoft.com/office/word/2012/wordml" xmlns:w16cex="http://schemas.microsoft.com/office/word/2018/wordml/cex" xmlns:w16cid="http://schemas.microsoft.com/office/word/2016/wordml/cid" xmlns:w16="http://schemas.microsoft.com/office/word/2018/wordml" xmlns:w16sdtdh="http://schemas.microsoft.com/office/word/2020/wordml/sdtdatahash" xmlns:w16se="http://schemas.microsoft.com/office/word/2015/wordml/symex" mc:Ignorable="w14 w15 w16se w16cid w16 w16cex w16sdtdh">
+<w:styles xmlns:mc="http://schemas.openxmlformats.org/markup-compatibility/2006" xmlns:r="http://schemas.openxmlformats.org/officeDocument/2006/relationships" xmlns:w="http://schemas.openxmlformats.org/wordprocessingml/2006/main" xmlns:w14="http://schemas.microsoft.com/office/word/2010/wordml" xmlns:w15="http://schemas.microsoft.com/office/word/2012/wordml" xmlns:w16cex="http://schemas.microsoft.com/office/word/2018/wordml/cex" xmlns:w16cid="http://schemas.microsoft.com/office/word/2016/wordml/cid" xmlns:w16="http://schemas.microsoft.com/office/word/2018/wordml" xmlns:w16se="http://schemas.microsoft.com/office/word/2015/wordml/symex" mc:Ignorable="w14 w15 w16se w16cid w16 w16cex">
   <w:docDefaults>
     <w:rPrDefault>
       <w:rPr>

</xml_diff>

<commit_message>
Comments added on alternate way of modelling.
</commit_message>
<xml_diff>
--- a/designPS15_G255.docx
+++ b/designPS15_G255.docx
@@ -1,163 +1,12 @@
 
 <file path=word/document.xml><?xml version="1.0" encoding="utf-8"?>
-<w:document xmlns:wpc="http://schemas.microsoft.com/office/word/2010/wordprocessingCanvas" xmlns:cx="http://schemas.microsoft.com/office/drawing/2014/chartex" xmlns:cx1="http://schemas.microsoft.com/office/drawing/2015/9/8/chartex" xmlns:cx2="http://schemas.microsoft.com/office/drawing/2015/10/21/chartex" xmlns:cx3="http://schemas.microsoft.com/office/drawing/2016/5/9/chartex" xmlns:cx4="http://schemas.microsoft.com/office/drawing/2016/5/10/chartex" xmlns:cx5="http://schemas.microsoft.com/office/drawing/2016/5/11/chartex" xmlns:cx6="http://schemas.microsoft.com/office/drawing/2016/5/12/chartex" xmlns:cx7="http://schemas.microsoft.com/office/drawing/2016/5/13/chartex" xmlns:cx8="http://schemas.microsoft.com/office/drawing/2016/5/14/chartex" xmlns:mc="http://schemas.openxmlformats.org/markup-compatibility/2006" xmlns:aink="http://schemas.microsoft.com/office/drawing/2016/ink" xmlns:am3d="http://schemas.microsoft.com/office/drawing/2017/model3d" xmlns:o="urn:schemas-microsoft-com:office:office" xmlns:r="http://schemas.openxmlformats.org/officeDocument/2006/relationships" xmlns:m="http://schemas.openxmlformats.org/officeDocument/2006/math" xmlns:v="urn:schemas-microsoft-com:vml" xmlns:wp14="http://schemas.microsoft.com/office/word/2010/wordprocessingDrawing" xmlns:wp="http://schemas.openxmlformats.org/drawingml/2006/wordprocessingDrawing" xmlns:w10="urn:schemas-microsoft-com:office:word" xmlns:w="http://schemas.openxmlformats.org/wordprocessingml/2006/main" xmlns:w14="http://schemas.microsoft.com/office/word/2010/wordml" xmlns:w15="http://schemas.microsoft.com/office/word/2012/wordml" xmlns:w16cex="http://schemas.microsoft.com/office/word/2018/wordml/cex" xmlns:w16cid="http://schemas.microsoft.com/office/word/2016/wordml/cid" xmlns:w16="http://schemas.microsoft.com/office/word/2018/wordml" xmlns:w16se="http://schemas.microsoft.com/office/word/2015/wordml/symex" xmlns:wpg="http://schemas.microsoft.com/office/word/2010/wordprocessingGroup" xmlns:wpi="http://schemas.microsoft.com/office/word/2010/wordprocessingInk" xmlns:wne="http://schemas.microsoft.com/office/word/2006/wordml" xmlns:wps="http://schemas.microsoft.com/office/word/2010/wordprocessingShape" mc:Ignorable="w14 w15 w16se w16cid w16 w16cex wp14">
+<w:document xmlns:wpc="http://schemas.microsoft.com/office/word/2010/wordprocessingCanvas" xmlns:cx="http://schemas.microsoft.com/office/drawing/2014/chartex" xmlns:cx1="http://schemas.microsoft.com/office/drawing/2015/9/8/chartex" xmlns:cx2="http://schemas.microsoft.com/office/drawing/2015/10/21/chartex" xmlns:cx3="http://schemas.microsoft.com/office/drawing/2016/5/9/chartex" xmlns:cx4="http://schemas.microsoft.com/office/drawing/2016/5/10/chartex" xmlns:cx5="http://schemas.microsoft.com/office/drawing/2016/5/11/chartex" xmlns:cx6="http://schemas.microsoft.com/office/drawing/2016/5/12/chartex" xmlns:cx7="http://schemas.microsoft.com/office/drawing/2016/5/13/chartex" xmlns:cx8="http://schemas.microsoft.com/office/drawing/2016/5/14/chartex" xmlns:mc="http://schemas.openxmlformats.org/markup-compatibility/2006" xmlns:aink="http://schemas.microsoft.com/office/drawing/2016/ink" xmlns:am3d="http://schemas.microsoft.com/office/drawing/2017/model3d" xmlns:o="urn:schemas-microsoft-com:office:office" xmlns:r="http://schemas.openxmlformats.org/officeDocument/2006/relationships" xmlns:m="http://schemas.openxmlformats.org/officeDocument/2006/math" xmlns:v="urn:schemas-microsoft-com:vml" xmlns:wp14="http://schemas.microsoft.com/office/word/2010/wordprocessingDrawing" xmlns:wp="http://schemas.openxmlformats.org/drawingml/2006/wordprocessingDrawing" xmlns:w10="urn:schemas-microsoft-com:office:word" xmlns:w="http://schemas.openxmlformats.org/wordprocessingml/2006/main" xmlns:w14="http://schemas.microsoft.com/office/word/2010/wordml" xmlns:w15="http://schemas.microsoft.com/office/word/2012/wordml" xmlns:w16cex="http://schemas.microsoft.com/office/word/2018/wordml/cex" xmlns:w16cid="http://schemas.microsoft.com/office/word/2016/wordml/cid" xmlns:w16="http://schemas.microsoft.com/office/word/2018/wordml" xmlns:w16sdtdh="http://schemas.microsoft.com/office/word/2020/wordml/sdtdatahash" xmlns:w16se="http://schemas.microsoft.com/office/word/2015/wordml/symex" xmlns:wpg="http://schemas.microsoft.com/office/word/2010/wordprocessingGroup" xmlns:wpi="http://schemas.microsoft.com/office/word/2010/wordprocessingInk" xmlns:wne="http://schemas.microsoft.com/office/word/2006/wordml" xmlns:wps="http://schemas.microsoft.com/office/word/2010/wordprocessingShape" mc:Ignorable="w14 w15 w16se w16cid w16 w16cex w16sdtdh wp14">
   <w:body>
-    <w:tbl>
-      <w:tblPr>
-        <w:tblW w:w="0" w:type="auto"/>
-        <w:jc w:val="center"/>
-        <w:tblBorders>
-          <w:top w:val="nil"/>
-          <w:left w:val="nil"/>
-          <w:bottom w:val="nil"/>
-          <w:right w:val="nil"/>
-        </w:tblBorders>
-        <w:tblLayout w:type="fixed"/>
-        <w:tblLook w:val="0000" w:firstRow="0" w:lastRow="0" w:firstColumn="0" w:lastColumn="0" w:noHBand="0" w:noVBand="0"/>
-      </w:tblPr>
-      <w:tblGrid>
-        <w:gridCol w:w="6360"/>
-      </w:tblGrid>
-      <w:tr>
-        <w:trPr>
-          <w:trHeight w:val="381"/>
-          <w:jc w:val="center"/>
-        </w:trPr>
-        <w:tc>
-          <w:tcPr>
-            <w:tcW w:w="6360" w:type="dxa"/>
-          </w:tcPr>
-          <w:p>
-            <w:pPr>
-              <w:autoSpaceDE w:val="0"/>
-              <w:autoSpaceDN w:val="0"/>
-              <w:adjustRightInd w:val="0"/>
-              <w:spacing w:after="0" w:line="240" w:lineRule="auto"/>
-              <w:jc w:val="center"/>
-              <w:rPr>
-                <w:rFonts w:ascii="Arial" w:hAnsi="Arial" w:cs="Arial"/>
-                <w:color w:val="000000"/>
-              </w:rPr>
-            </w:pPr>
-            <w:r>
-              <w:rPr>
-                <w:rFonts w:ascii="Arial" w:hAnsi="Arial" w:cs="Arial"/>
-                <w:b/>
-                <w:bCs/>
-                <w:color w:val="000000"/>
-              </w:rPr>
-              <w:t>(S1-21_DSECLZG519)</w:t>
-            </w:r>
-          </w:p>
-          <w:p>
-            <w:pPr>
-              <w:autoSpaceDE w:val="0"/>
-              <w:autoSpaceDN w:val="0"/>
-              <w:adjustRightInd w:val="0"/>
-              <w:spacing w:after="0" w:line="240" w:lineRule="auto"/>
-              <w:jc w:val="center"/>
-              <w:rPr>
-                <w:rFonts w:ascii="Arial" w:hAnsi="Arial" w:cs="Arial"/>
-                <w:color w:val="000000"/>
-              </w:rPr>
-            </w:pPr>
-            <w:r>
-              <w:rPr>
-                <w:rFonts w:ascii="Arial" w:hAnsi="Arial" w:cs="Arial"/>
-                <w:b/>
-                <w:bCs/>
-                <w:color w:val="000000"/>
-              </w:rPr>
-              <w:t>(Data Structures and Algorithms Design)</w:t>
-            </w:r>
-          </w:p>
-          <w:p>
-            <w:pPr>
-              <w:autoSpaceDE w:val="0"/>
-              <w:autoSpaceDN w:val="0"/>
-              <w:adjustRightInd w:val="0"/>
-              <w:spacing w:after="0" w:line="240" w:lineRule="auto"/>
-              <w:jc w:val="center"/>
-              <w:rPr>
-                <w:rFonts w:ascii="Arial" w:hAnsi="Arial" w:cs="Arial"/>
-                <w:color w:val="000000"/>
-              </w:rPr>
-            </w:pPr>
-            <w:r>
-              <w:rPr>
-                <w:rFonts w:ascii="Arial" w:hAnsi="Arial" w:cs="Arial"/>
-                <w:b/>
-                <w:bCs/>
-                <w:color w:val="000000"/>
-              </w:rPr>
-              <w:t>Academic Year 2020-2021</w:t>
-            </w:r>
-          </w:p>
-        </w:tc>
-      </w:tr>
-      <w:tr>
-        <w:trPr>
-          <w:trHeight w:val="120"/>
-          <w:jc w:val="center"/>
-        </w:trPr>
-        <w:tc>
-          <w:tcPr>
-            <w:tcW w:w="6360" w:type="dxa"/>
-          </w:tcPr>
-          <w:p>
-            <w:pPr>
-              <w:autoSpaceDE w:val="0"/>
-              <w:autoSpaceDN w:val="0"/>
-              <w:adjustRightInd w:val="0"/>
-              <w:spacing w:after="0" w:line="240" w:lineRule="auto"/>
-              <w:jc w:val="center"/>
-              <w:rPr>
-                <w:rFonts w:ascii="Arial" w:hAnsi="Arial" w:cs="Arial"/>
-                <w:color w:val="000000"/>
-              </w:rPr>
-            </w:pPr>
-            <w:r>
-              <w:rPr>
-                <w:rFonts w:ascii="Arial" w:hAnsi="Arial" w:cs="Arial"/>
-                <w:b/>
-                <w:bCs/>
-                <w:color w:val="000000"/>
-              </w:rPr>
-              <w:t>Assignment 1 – PS15 - [</w:t>
-            </w:r>
-            <w:r>
-              <w:rPr>
-                <w:rFonts w:ascii="Arial" w:hAnsi="Arial" w:cs="Arial"/>
-                <w:b/>
-                <w:bCs/>
-                <w:color w:val="000000"/>
-                <w:sz w:val="23"/>
-                <w:szCs w:val="23"/>
-              </w:rPr>
-              <w:t>Food Delivery</w:t>
-            </w:r>
-            <w:r>
-              <w:rPr>
-                <w:rFonts w:ascii="Arial" w:hAnsi="Arial" w:cs="Arial"/>
-                <w:b/>
-                <w:bCs/>
-                <w:color w:val="000000"/>
-              </w:rPr>
-              <w:t>] - [</w:t>
-            </w:r>
-            <w:r>
-              <w:rPr>
-                <w:rFonts w:ascii="Arial" w:hAnsi="Arial" w:cs="Arial"/>
-                <w:b/>
-                <w:bCs/>
-                <w:color w:val="000000"/>
-              </w:rPr>
-              <w:t>Group 255]</w:t>
-            </w:r>
-          </w:p>
-        </w:tc>
-      </w:tr>
-    </w:tbl>
+    <w:p>
+      <w:pPr>
+        <w:pStyle w:val="Default"/>
+      </w:pPr>
+    </w:p>
     <w:p>
       <w:pPr>
         <w:pStyle w:val="Heading2"/>
@@ -548,13 +397,15 @@
         </w:rPr>
         <w:t xml:space="preserve"> </w:t>
       </w:r>
-      <w:r>
-        <w:rPr>
-          <w:sz w:val="22"/>
-          <w:szCs w:val="22"/>
-        </w:rPr>
-        <w:t>Alternatively,</w:t>
-      </w:r>
+      <w:proofErr w:type="gramStart"/>
+      <w:r>
+        <w:rPr>
+          <w:sz w:val="22"/>
+          <w:szCs w:val="22"/>
+        </w:rPr>
+        <w:t>Alternatively</w:t>
+      </w:r>
+      <w:proofErr w:type="gramEnd"/>
       <w:r>
         <w:rPr>
           <w:sz w:val="22"/>
@@ -583,13 +434,15 @@
         </w:rPr>
         <w:t xml:space="preserve">efficient in terms of memory usage. </w:t>
       </w:r>
-      <w:r>
-        <w:rPr>
-          <w:sz w:val="22"/>
-          <w:szCs w:val="22"/>
-        </w:rPr>
-        <w:t>However,</w:t>
-      </w:r>
+      <w:proofErr w:type="gramStart"/>
+      <w:r>
+        <w:rPr>
+          <w:sz w:val="22"/>
+          <w:szCs w:val="22"/>
+        </w:rPr>
+        <w:t>However</w:t>
+      </w:r>
+      <w:proofErr w:type="gramEnd"/>
       <w:r>
         <w:rPr>
           <w:sz w:val="22"/>
@@ -769,49 +622,37 @@
           <w:sz w:val="22"/>
           <w:szCs w:val="22"/>
         </w:rPr>
-        <w:t xml:space="preserve">ids of the flights and airports. </w:t>
-      </w:r>
-      <w:r>
-        <w:rPr>
-          <w:sz w:val="22"/>
-          <w:szCs w:val="22"/>
-        </w:rPr>
-        <w:t>However,</w:t>
-      </w:r>
-      <w:r>
-        <w:rPr>
-          <w:sz w:val="22"/>
-          <w:szCs w:val="22"/>
-        </w:rPr>
-        <w:t xml:space="preserve"> using dictionaries </w:t>
-      </w:r>
-      <w:r>
-        <w:rPr>
-          <w:sz w:val="22"/>
-          <w:szCs w:val="22"/>
-        </w:rPr>
-        <w:t xml:space="preserve">would be more efficient (O(1) lookup time complexity) </w:t>
-      </w:r>
-      <w:r>
-        <w:rPr>
-          <w:sz w:val="22"/>
-          <w:szCs w:val="22"/>
-        </w:rPr>
-        <w:t>rather than using lists(O(n)</w:t>
-      </w:r>
-      <w:r>
-        <w:rPr>
-          <w:sz w:val="22"/>
-          <w:szCs w:val="22"/>
-        </w:rPr>
-        <w:t>)</w:t>
-      </w:r>
-      <w:r>
-        <w:rPr>
-          <w:sz w:val="22"/>
-          <w:szCs w:val="22"/>
-        </w:rPr>
-        <w:t xml:space="preserve"> lookup time complexity). Since dictionaries aren’t allowed, we have used lists</w:t>
+        <w:t xml:space="preserve">ids of the flights and airports. However using dictionaries </w:t>
+      </w:r>
+      <w:r>
+        <w:rPr>
+          <w:sz w:val="22"/>
+          <w:szCs w:val="22"/>
+        </w:rPr>
+        <w:t>would be more efficient (</w:t>
+      </w:r>
+      <w:proofErr w:type="gramStart"/>
+      <w:r>
+        <w:rPr>
+          <w:sz w:val="22"/>
+          <w:szCs w:val="22"/>
+        </w:rPr>
+        <w:t>O(</w:t>
+      </w:r>
+      <w:proofErr w:type="gramEnd"/>
+      <w:r>
+        <w:rPr>
+          <w:sz w:val="22"/>
+          <w:szCs w:val="22"/>
+        </w:rPr>
+        <w:t xml:space="preserve">1) lookup time complexity) </w:t>
+      </w:r>
+      <w:r>
+        <w:rPr>
+          <w:sz w:val="22"/>
+          <w:szCs w:val="22"/>
+        </w:rPr>
+        <w:t>rather than using lists(O(n) lookup time complexity). Since dictionaries aren’t allowed, we have used lists</w:t>
       </w:r>
       <w:r>
         <w:rPr>
@@ -2979,7 +2820,7 @@
           </mc:Choice>
           <mc:Fallback>
             <w:pict>
-              <v:group w14:anchorId="2B824C8D" id="Group 168" o:spid="_x0000_s1026" style="position:absolute;margin-left:0;margin-top:22.4pt;width:376.2pt;height:232.8pt;z-index:251659264;mso-position-horizontal:left;mso-position-horizontal-relative:margin;mso-width-relative:margin;mso-height-relative:margin" coordorigin="" coordsize="71831,63957" o:gfxdata="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">
+              <v:group w14:anchorId="2B824C8D" id="Group 168" o:spid="_x0000_s1026" style="position:absolute;margin-left:0;margin-top:22.4pt;width:376.2pt;height:232.8pt;z-index:251659264;mso-position-horizontal:left;mso-position-horizontal-relative:margin;mso-width-relative:margin;mso-height-relative:margin" coordorigin="" coordsize="71831,63957" o:gfxdata="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">
                 <v:oval id="Oval 143" o:spid="_x0000_s1027" style="position:absolute;left:381;top:6705;width:13766;height:9703;visibility:visible;mso-wrap-style:square;v-text-anchor:middle" o:gfxdata="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" fillcolor="#4472c4 [3204]" strokecolor="#1f3763 [1604]" strokeweight="1pt">
                   <v:stroke joinstyle="miter"/>
                   <v:textbox>
@@ -3329,7 +3170,6 @@
         <w:pStyle w:val="Heading4"/>
       </w:pPr>
       <w:r>
-        <w:lastRenderedPageBreak/>
         <w:t>Flight and Airport Lists</w:t>
       </w:r>
     </w:p>
@@ -3588,6 +3428,7 @@
           </w:tcPr>
           <w:p>
             <w:r>
+              <w:lastRenderedPageBreak/>
               <w:t xml:space="preserve">Flight </w:t>
             </w:r>
           </w:p>
@@ -3747,8 +3588,13 @@
         </w:numPr>
       </w:pPr>
       <w:r>
-        <w:t>Details of each operations</w:t>
-      </w:r>
+        <w:t xml:space="preserve">Details of each </w:t>
+      </w:r>
+      <w:proofErr w:type="gramStart"/>
+      <w:r>
+        <w:t>operations</w:t>
+      </w:r>
+      <w:proofErr w:type="gramEnd"/>
     </w:p>
     <w:p>
       <w:pPr>
@@ -3762,12 +3608,17 @@
         <w:t xml:space="preserve">def </w:t>
       </w:r>
       <w:proofErr w:type="spellStart"/>
+      <w:proofErr w:type="gramStart"/>
       <w:r>
         <w:t>readAirportFlightfile</w:t>
       </w:r>
       <w:proofErr w:type="spellEnd"/>
       <w:r>
-        <w:t xml:space="preserve">(self, </w:t>
+        <w:t>(</w:t>
+      </w:r>
+      <w:proofErr w:type="gramEnd"/>
+      <w:r>
+        <w:t xml:space="preserve">self, </w:t>
       </w:r>
       <w:proofErr w:type="spellStart"/>
       <w:r>
@@ -3869,12 +3720,14 @@
         </w:rPr>
         <w:t>2</w:t>
       </w:r>
+      <w:proofErr w:type="gramStart"/>
       <w:r>
         <w:t xml:space="preserve">)) </w:t>
       </w:r>
       <w:r>
         <w:t xml:space="preserve"> (</w:t>
       </w:r>
+      <w:proofErr w:type="gramEnd"/>
       <w:r>
         <w:t xml:space="preserve">outer loop for each flight and inner loop for each </w:t>
       </w:r>
@@ -3889,39 +3742,6 @@
       </w:r>
       <w:r>
         <w:t xml:space="preserve"> (O(n)) inside the inner loop.</w:t>
-      </w:r>
-    </w:p>
-    <w:p>
-      <w:r>
-        <w:t>Note: The time complexity could be improved up to O(n</w:t>
-      </w:r>
-      <w:r>
-        <w:rPr>
-          <w:vertAlign w:val="superscript"/>
-        </w:rPr>
-        <w:t>2</w:t>
-      </w:r>
-      <w:r>
-        <w:t>) if dictionary was used for “</w:t>
-      </w:r>
-      <w:proofErr w:type="spellStart"/>
-      <w:r>
-        <w:rPr>
-          <w:i/>
-          <w:iCs/>
-        </w:rPr>
-        <w:t>airports_list</w:t>
-      </w:r>
-      <w:proofErr w:type="spellEnd"/>
-      <w:r>
-        <w:rPr>
-          <w:i/>
-          <w:iCs/>
-        </w:rPr>
-        <w:t xml:space="preserve">” </w:t>
-      </w:r>
-      <w:r>
-        <w:t>since index search can be done in O(1) using dictionary.</w:t>
       </w:r>
     </w:p>
     <w:p>
@@ -4042,12 +3862,17 @@
         <w:t xml:space="preserve">def </w:t>
       </w:r>
       <w:proofErr w:type="spellStart"/>
+      <w:proofErr w:type="gramStart"/>
       <w:r>
         <w:t>displayConnectedAirports</w:t>
       </w:r>
       <w:proofErr w:type="spellEnd"/>
       <w:r>
-        <w:t>(self, flight):</w:t>
+        <w:t>(</w:t>
+      </w:r>
+      <w:proofErr w:type="gramEnd"/>
+      <w:r>
+        <w:t>self, flight):</w:t>
       </w:r>
     </w:p>
     <w:p>
@@ -4076,12 +3901,17 @@
         <w:t xml:space="preserve">def </w:t>
       </w:r>
       <w:proofErr w:type="spellStart"/>
+      <w:proofErr w:type="gramStart"/>
       <w:r>
         <w:t>displayDirectFlight</w:t>
       </w:r>
       <w:proofErr w:type="spellEnd"/>
       <w:r>
-        <w:t xml:space="preserve">(self, </w:t>
+        <w:t>(</w:t>
+      </w:r>
+      <w:proofErr w:type="gramEnd"/>
+      <w:r>
+        <w:t xml:space="preserve">self, </w:t>
       </w:r>
       <w:proofErr w:type="spellStart"/>
       <w:r>
@@ -4122,11 +3952,16 @@
         <w:t xml:space="preserve"> </w:t>
       </w:r>
       <w:r>
-        <w:t>there should be “1”</w:t>
+        <w:t>there should be “</w:t>
+      </w:r>
+      <w:proofErr w:type="gramStart"/>
+      <w:r>
+        <w:t>1”</w:t>
       </w:r>
       <w:r>
         <w:t>s</w:t>
       </w:r>
+      <w:proofErr w:type="gramEnd"/>
       <w:r>
         <w:t xml:space="preserve"> in both columns related to the two airports</w:t>
       </w:r>
@@ -4166,12 +4001,17 @@
         <w:t xml:space="preserve">def </w:t>
       </w:r>
       <w:proofErr w:type="spellStart"/>
+      <w:proofErr w:type="gramStart"/>
       <w:r>
         <w:t>findServiceAvailable</w:t>
       </w:r>
       <w:proofErr w:type="spellEnd"/>
       <w:r>
-        <w:t xml:space="preserve">(self, </w:t>
+        <w:t>(</w:t>
+      </w:r>
+      <w:proofErr w:type="gramEnd"/>
+      <w:r>
+        <w:t xml:space="preserve">self, </w:t>
       </w:r>
       <w:proofErr w:type="spellStart"/>
       <w:r>
@@ -4228,10 +4068,18 @@
       </w:r>
       <w:proofErr w:type="spellEnd"/>
       <w:r>
-        <w:t xml:space="preserve">” and “path”) </w:t>
-      </w:r>
-      <w:r>
-        <w:t xml:space="preserve"> have been used </w:t>
+        <w:t>” and “path</w:t>
+      </w:r>
+      <w:proofErr w:type="gramStart"/>
+      <w:r>
+        <w:t xml:space="preserve">”) </w:t>
+      </w:r>
+      <w:r>
+        <w:t xml:space="preserve"> have</w:t>
+      </w:r>
+      <w:proofErr w:type="gramEnd"/>
+      <w:r>
+        <w:t xml:space="preserve"> been used </w:t>
       </w:r>
       <w:r>
         <w:t>keep track of the visited airports</w:t>
@@ -4276,7 +4124,6 @@
     </w:p>
     <w:p>
       <w:r>
-        <w:lastRenderedPageBreak/>
         <w:t xml:space="preserve">Case 2: </w:t>
       </w:r>
       <w:r>
@@ -4352,11 +4199,19 @@
       </w:r>
       <w:proofErr w:type="spellStart"/>
       <w:r>
-        <w:t>visited_airports</w:t>
+        <w:t>visited_</w:t>
+      </w:r>
+      <w:proofErr w:type="gramStart"/>
+      <w:r>
+        <w:t>airports</w:t>
       </w:r>
       <w:proofErr w:type="spellEnd"/>
       <w:r>
-        <w:t xml:space="preserve">”  list and </w:t>
+        <w:t>”  list</w:t>
+      </w:r>
+      <w:proofErr w:type="gramEnd"/>
+      <w:r>
+        <w:t xml:space="preserve"> and </w:t>
       </w:r>
       <w:r>
         <w:t>get all the directly connected airports of “</w:t>
@@ -4394,6 +4249,7 @@
     </w:p>
     <w:p>
       <w:r>
+        <w:lastRenderedPageBreak/>
         <w:t>Time complexity</w:t>
       </w:r>
       <w:r>
@@ -4494,23 +4350,22 @@
         <w:t xml:space="preserve">def </w:t>
       </w:r>
       <w:proofErr w:type="spellStart"/>
+      <w:proofErr w:type="gramStart"/>
       <w:r>
         <w:t>displayConnectedFlights</w:t>
       </w:r>
       <w:proofErr w:type="spellEnd"/>
       <w:r>
-        <w:t>(self, airport):</w:t>
+        <w:t>(</w:t>
+      </w:r>
+      <w:proofErr w:type="gramEnd"/>
+      <w:r>
+        <w:t>self, airport):</w:t>
       </w:r>
     </w:p>
     <w:p>
       <w:r>
-        <w:t xml:space="preserve">Check the </w:t>
-      </w:r>
-      <w:r>
-        <w:t>column</w:t>
-      </w:r>
-      <w:r>
-        <w:t xml:space="preserve"> </w:t>
+        <w:t xml:space="preserve">Check the particular column </w:t>
       </w:r>
       <w:r>
         <w:t>related to the given airport in the matrix and print the flight</w:t>
@@ -4542,11 +4397,19 @@
       </w:r>
       <w:proofErr w:type="spellStart"/>
       <w:r>
-        <w:t>get_list_item_id</w:t>
+        <w:t>get_list_item_</w:t>
+      </w:r>
+      <w:proofErr w:type="gramStart"/>
+      <w:r>
+        <w:t>id</w:t>
       </w:r>
       <w:proofErr w:type="spellEnd"/>
       <w:r>
-        <w:t xml:space="preserve">(self, </w:t>
+        <w:t>(</w:t>
+      </w:r>
+      <w:proofErr w:type="gramEnd"/>
+      <w:r>
+        <w:t xml:space="preserve">self, </w:t>
       </w:r>
       <w:proofErr w:type="spellStart"/>
       <w:r>
@@ -4587,11 +4450,19 @@
       </w:r>
       <w:proofErr w:type="spellStart"/>
       <w:r>
-        <w:t>write_to_file</w:t>
+        <w:t>write_to_</w:t>
+      </w:r>
+      <w:proofErr w:type="gramStart"/>
+      <w:r>
+        <w:t>file</w:t>
       </w:r>
       <w:proofErr w:type="spellEnd"/>
       <w:r>
-        <w:t>(self, message):</w:t>
+        <w:t>(</w:t>
+      </w:r>
+      <w:proofErr w:type="gramEnd"/>
+      <w:r>
+        <w:t>self, message):</w:t>
       </w:r>
     </w:p>
     <w:p>
@@ -4600,49 +4471,178 @@
       </w:r>
     </w:p>
     <w:p>
-      <w:r>
-        <w:t>Time complexity: O(n)</w:t>
+      <w:pPr>
+        <w:pStyle w:val="Heading4"/>
+      </w:pPr>
+      <w:r>
+        <w:t xml:space="preserve">7.4 </w:t>
+      </w:r>
+      <w:r>
+        <w:t xml:space="preserve">def </w:t>
+      </w:r>
+      <w:proofErr w:type="spellStart"/>
+      <w:r>
+        <w:t>print_</w:t>
+      </w:r>
+      <w:proofErr w:type="gramStart"/>
+      <w:r>
+        <w:t>matrix</w:t>
+      </w:r>
+      <w:proofErr w:type="spellEnd"/>
+      <w:r>
+        <w:t>(</w:t>
+      </w:r>
+      <w:proofErr w:type="gramEnd"/>
+      <w:r>
+        <w:t>self, matrix):</w:t>
       </w:r>
     </w:p>
     <w:p>
-      <w:pPr>
-        <w:pStyle w:val="Heading4"/>
-      </w:pPr>
-      <w:r>
-        <w:t xml:space="preserve">7.4 </w:t>
-      </w:r>
-      <w:r>
-        <w:t xml:space="preserve">def </w:t>
-      </w:r>
-      <w:proofErr w:type="spellStart"/>
-      <w:r>
-        <w:t>print_matrix</w:t>
-      </w:r>
-      <w:proofErr w:type="spellEnd"/>
-      <w:r>
-        <w:t>(self, matrix):</w:t>
+      <w:r>
+        <w:t>Helper function to print the content of a given matrix</w:t>
+      </w:r>
+      <w:r>
+        <w:t>. Only used for debugging purpose.</w:t>
       </w:r>
     </w:p>
     <w:p>
-      <w:r>
-        <w:t>Helper function to print the content of a given matrix</w:t>
-      </w:r>
-      <w:r>
-        <w:t>. Only used for debugging purpose.</w:t>
+      <w:pPr>
+        <w:keepNext/>
+        <w:keepLines/>
+        <w:spacing w:before="40" w:after="0" w:line="256" w:lineRule="auto"/>
+        <w:outlineLvl w:val="3"/>
+        <w:rPr>
+          <w:rFonts w:ascii="Calibri Light" w:eastAsia="Times New Roman" w:hAnsi="Calibri Light" w:cs="Times New Roman"/>
+          <w:i/>
+          <w:iCs/>
+          <w:color w:val="2F5496" w:themeColor="accent1" w:themeShade="BF"/>
+        </w:rPr>
+      </w:pPr>
+      <w:r>
+        <w:rPr>
+          <w:rFonts w:ascii="Calibri Light" w:eastAsia="Times New Roman" w:hAnsi="Calibri Light" w:cs="Times New Roman"/>
+          <w:i/>
+          <w:iCs/>
+          <w:color w:val="2F5496" w:themeColor="accent1" w:themeShade="BF"/>
+        </w:rPr>
+        <w:t>One alternate way of modelling the problem with the cost implications</w:t>
       </w:r>
     </w:p>
     <w:p>
-      <w:r>
-        <w:t>Time complexity: O(n</w:t>
-      </w:r>
-      <w:r>
-        <w:rPr>
-          <w:vertAlign w:val="superscript"/>
-        </w:rPr>
-        <w:t>2</w:t>
-      </w:r>
-      <w:r>
-        <w:t>)</w:t>
+      <w:pPr>
+        <w:numPr>
+          <w:ilvl w:val="0"/>
+          <w:numId w:val="7"/>
+        </w:numPr>
+        <w:spacing w:line="256" w:lineRule="auto"/>
+        <w:contextualSpacing/>
+        <w:rPr>
+          <w:rFonts w:ascii="Calibri" w:eastAsia="Calibri" w:hAnsi="Calibri" w:cs="Times New Roman"/>
+        </w:rPr>
+      </w:pPr>
+      <w:r>
+        <w:rPr>
+          <w:rFonts w:ascii="Calibri" w:eastAsia="Calibri" w:hAnsi="Calibri" w:cs="Times New Roman"/>
+        </w:rPr>
+        <w:t xml:space="preserve">Another way of modelling the problem is from the design of the adjacency matrix. </w:t>
+      </w:r>
+    </w:p>
+    <w:p>
+      <w:pPr>
+        <w:numPr>
+          <w:ilvl w:val="0"/>
+          <w:numId w:val="7"/>
+        </w:numPr>
+        <w:spacing w:line="256" w:lineRule="auto"/>
+        <w:contextualSpacing/>
+        <w:rPr>
+          <w:rFonts w:ascii="Calibri" w:eastAsia="Calibri" w:hAnsi="Calibri" w:cs="Times New Roman"/>
+        </w:rPr>
+      </w:pPr>
+      <w:r>
+        <w:rPr>
+          <w:rFonts w:ascii="Calibri" w:eastAsia="Calibri" w:hAnsi="Calibri" w:cs="Times New Roman"/>
+        </w:rPr>
+        <w:t>With the current design, rows of adjacency matrix represent cargo flights and columns of the adjacency matrix represents airports. The values of the adjacency matrix are 1 if the cargo flight is visiting the airport, otherwise 0.</w:t>
+      </w:r>
+    </w:p>
+    <w:p>
+      <w:pPr>
+        <w:numPr>
+          <w:ilvl w:val="0"/>
+          <w:numId w:val="7"/>
+        </w:numPr>
+        <w:spacing w:line="256" w:lineRule="auto"/>
+        <w:contextualSpacing/>
+        <w:rPr>
+          <w:rFonts w:ascii="Calibri" w:eastAsia="Calibri" w:hAnsi="Calibri" w:cs="Times New Roman"/>
+        </w:rPr>
+      </w:pPr>
+      <w:r>
+        <w:rPr>
+          <w:rFonts w:ascii="Calibri" w:eastAsia="Calibri" w:hAnsi="Calibri" w:cs="Times New Roman"/>
+        </w:rPr>
+        <w:t>An alternative way to design the adjacency matrix is, having rows and columns of the matrix as airports and values of the matrix is the name of the cargo flights connecting the airports, otherwise 0. This can be treated as weighted graph.</w:t>
+      </w:r>
+    </w:p>
+    <w:p>
+      <w:pPr>
+        <w:numPr>
+          <w:ilvl w:val="0"/>
+          <w:numId w:val="7"/>
+        </w:numPr>
+        <w:spacing w:line="256" w:lineRule="auto"/>
+        <w:contextualSpacing/>
+        <w:rPr>
+          <w:rFonts w:ascii="Calibri" w:eastAsia="Calibri" w:hAnsi="Calibri" w:cs="Times New Roman"/>
+        </w:rPr>
+      </w:pPr>
+      <w:r>
+        <w:rPr>
+          <w:rFonts w:ascii="Calibri" w:eastAsia="Calibri" w:hAnsi="Calibri" w:cs="Times New Roman"/>
+        </w:rPr>
+        <w:t xml:space="preserve">With the adjacency matrix for the weighted graph, we will be able to display the direct flights between airport a and airport b as the value in the matrix represents the connecting flight. </w:t>
+      </w:r>
+    </w:p>
+    <w:p>
+      <w:pPr>
+        <w:numPr>
+          <w:ilvl w:val="0"/>
+          <w:numId w:val="7"/>
+        </w:numPr>
+        <w:spacing w:line="256" w:lineRule="auto"/>
+        <w:contextualSpacing/>
+        <w:rPr>
+          <w:rFonts w:ascii="Calibri" w:eastAsia="Calibri" w:hAnsi="Calibri" w:cs="Times New Roman"/>
+        </w:rPr>
+      </w:pPr>
+      <w:r>
+        <w:rPr>
+          <w:rFonts w:ascii="Calibri" w:eastAsia="Calibri" w:hAnsi="Calibri" w:cs="Times New Roman"/>
+        </w:rPr>
+        <w:t xml:space="preserve">With the adjacency matrix for the weighted graph, we can solve operation 6 - def </w:t>
+      </w:r>
+      <w:proofErr w:type="spellStart"/>
+      <w:proofErr w:type="gramStart"/>
+      <w:r>
+        <w:rPr>
+          <w:rFonts w:ascii="Calibri" w:eastAsia="Calibri" w:hAnsi="Calibri" w:cs="Times New Roman"/>
+        </w:rPr>
+        <w:t>findServiceAvailable</w:t>
+      </w:r>
+      <w:proofErr w:type="spellEnd"/>
+      <w:r>
+        <w:rPr>
+          <w:rFonts w:ascii="Calibri" w:eastAsia="Calibri" w:hAnsi="Calibri" w:cs="Times New Roman"/>
+        </w:rPr>
+        <w:t>(</w:t>
+      </w:r>
+      <w:proofErr w:type="gramEnd"/>
+      <w:r>
+        <w:rPr>
+          <w:rFonts w:ascii="Calibri" w:eastAsia="Calibri" w:hAnsi="Calibri" w:cs="Times New Roman"/>
+        </w:rPr>
+        <w:t xml:space="preserve">self, airport a, airport b) using the Breadth First Search or Depth First Search algorithm based on airport b. </w:t>
       </w:r>
     </w:p>
     <w:p/>
@@ -4657,7 +4657,7 @@
 </file>
 
 <file path=word/numbering.xml><?xml version="1.0" encoding="utf-8"?>
-<w:numbering xmlns:wpc="http://schemas.microsoft.com/office/word/2010/wordprocessingCanvas" xmlns:cx="http://schemas.microsoft.com/office/drawing/2014/chartex" xmlns:cx1="http://schemas.microsoft.com/office/drawing/2015/9/8/chartex" xmlns:cx2="http://schemas.microsoft.com/office/drawing/2015/10/21/chartex" xmlns:cx3="http://schemas.microsoft.com/office/drawing/2016/5/9/chartex" xmlns:cx4="http://schemas.microsoft.com/office/drawing/2016/5/10/chartex" xmlns:cx5="http://schemas.microsoft.com/office/drawing/2016/5/11/chartex" xmlns:cx6="http://schemas.microsoft.com/office/drawing/2016/5/12/chartex" xmlns:cx7="http://schemas.microsoft.com/office/drawing/2016/5/13/chartex" xmlns:cx8="http://schemas.microsoft.com/office/drawing/2016/5/14/chartex" xmlns:mc="http://schemas.openxmlformats.org/markup-compatibility/2006" xmlns:aink="http://schemas.microsoft.com/office/drawing/2016/ink" xmlns:am3d="http://schemas.microsoft.com/office/drawing/2017/model3d" xmlns:o="urn:schemas-microsoft-com:office:office" xmlns:r="http://schemas.openxmlformats.org/officeDocument/2006/relationships" xmlns:m="http://schemas.openxmlformats.org/officeDocument/2006/math" xmlns:v="urn:schemas-microsoft-com:vml" xmlns:wp14="http://schemas.microsoft.com/office/word/2010/wordprocessingDrawing" xmlns:wp="http://schemas.openxmlformats.org/drawingml/2006/wordprocessingDrawing" xmlns:w10="urn:schemas-microsoft-com:office:word" xmlns:w="http://schemas.openxmlformats.org/wordprocessingml/2006/main" xmlns:w14="http://schemas.microsoft.com/office/word/2010/wordml" xmlns:w15="http://schemas.microsoft.com/office/word/2012/wordml" xmlns:w16cex="http://schemas.microsoft.com/office/word/2018/wordml/cex" xmlns:w16cid="http://schemas.microsoft.com/office/word/2016/wordml/cid" xmlns:w16="http://schemas.microsoft.com/office/word/2018/wordml" xmlns:w16se="http://schemas.microsoft.com/office/word/2015/wordml/symex" xmlns:wpg="http://schemas.microsoft.com/office/word/2010/wordprocessingGroup" xmlns:wpi="http://schemas.microsoft.com/office/word/2010/wordprocessingInk" xmlns:wne="http://schemas.microsoft.com/office/word/2006/wordml" xmlns:wps="http://schemas.microsoft.com/office/word/2010/wordprocessingShape" mc:Ignorable="w14 w15 w16se w16cid w16 w16cex wp14">
+<w:numbering xmlns:wpc="http://schemas.microsoft.com/office/word/2010/wordprocessingCanvas" xmlns:cx="http://schemas.microsoft.com/office/drawing/2014/chartex" xmlns:cx1="http://schemas.microsoft.com/office/drawing/2015/9/8/chartex" xmlns:cx2="http://schemas.microsoft.com/office/drawing/2015/10/21/chartex" xmlns:cx3="http://schemas.microsoft.com/office/drawing/2016/5/9/chartex" xmlns:cx4="http://schemas.microsoft.com/office/drawing/2016/5/10/chartex" xmlns:cx5="http://schemas.microsoft.com/office/drawing/2016/5/11/chartex" xmlns:cx6="http://schemas.microsoft.com/office/drawing/2016/5/12/chartex" xmlns:cx7="http://schemas.microsoft.com/office/drawing/2016/5/13/chartex" xmlns:cx8="http://schemas.microsoft.com/office/drawing/2016/5/14/chartex" xmlns:mc="http://schemas.openxmlformats.org/markup-compatibility/2006" xmlns:aink="http://schemas.microsoft.com/office/drawing/2016/ink" xmlns:am3d="http://schemas.microsoft.com/office/drawing/2017/model3d" xmlns:o="urn:schemas-microsoft-com:office:office" xmlns:r="http://schemas.openxmlformats.org/officeDocument/2006/relationships" xmlns:m="http://schemas.openxmlformats.org/officeDocument/2006/math" xmlns:v="urn:schemas-microsoft-com:vml" xmlns:wp14="http://schemas.microsoft.com/office/word/2010/wordprocessingDrawing" xmlns:wp="http://schemas.openxmlformats.org/drawingml/2006/wordprocessingDrawing" xmlns:w10="urn:schemas-microsoft-com:office:word" xmlns:w="http://schemas.openxmlformats.org/wordprocessingml/2006/main" xmlns:w14="http://schemas.microsoft.com/office/word/2010/wordml" xmlns:w15="http://schemas.microsoft.com/office/word/2012/wordml" xmlns:w16cex="http://schemas.microsoft.com/office/word/2018/wordml/cex" xmlns:w16cid="http://schemas.microsoft.com/office/word/2016/wordml/cid" xmlns:w16="http://schemas.microsoft.com/office/word/2018/wordml" xmlns:w16sdtdh="http://schemas.microsoft.com/office/word/2020/wordml/sdtdatahash" xmlns:w16se="http://schemas.microsoft.com/office/word/2015/wordml/symex" xmlns:wpg="http://schemas.microsoft.com/office/word/2010/wordprocessingGroup" xmlns:wpi="http://schemas.microsoft.com/office/word/2010/wordprocessingInk" xmlns:wne="http://schemas.microsoft.com/office/word/2006/wordml" xmlns:wps="http://schemas.microsoft.com/office/word/2010/wordprocessingShape" mc:Ignorable="w14 w15 w16se w16cid w16 w16cex w16sdtdh wp14">
   <w:abstractNum w:abstractNumId="0" w15:restartNumberingAfterBreak="0">
     <w:nsid w:val="BDB6C58D"/>
     <w:multiLevelType w:val="hybridMultilevel"/>
@@ -4799,6 +4799,119 @@
     </w:lvl>
   </w:abstractNum>
   <w:abstractNum w:abstractNumId="2" w15:restartNumberingAfterBreak="0">
+    <w:nsid w:val="14523A22"/>
+    <w:multiLevelType w:val="hybridMultilevel"/>
+    <w:tmpl w:val="D5C6C510"/>
+    <w:lvl w:ilvl="0" w:tplc="40090001">
+      <w:start w:val="1"/>
+      <w:numFmt w:val="bullet"/>
+      <w:lvlText w:val=""/>
+      <w:lvlJc w:val="left"/>
+      <w:pPr>
+        <w:ind w:left="720" w:hanging="360"/>
+      </w:pPr>
+      <w:rPr>
+        <w:rFonts w:ascii="Symbol" w:hAnsi="Symbol" w:hint="default"/>
+      </w:rPr>
+    </w:lvl>
+    <w:lvl w:ilvl="1" w:tplc="40090003">
+      <w:start w:val="1"/>
+      <w:numFmt w:val="bullet"/>
+      <w:lvlText w:val="o"/>
+      <w:lvlJc w:val="left"/>
+      <w:pPr>
+        <w:ind w:left="1440" w:hanging="360"/>
+      </w:pPr>
+      <w:rPr>
+        <w:rFonts w:ascii="Courier New" w:hAnsi="Courier New" w:cs="Courier New" w:hint="default"/>
+      </w:rPr>
+    </w:lvl>
+    <w:lvl w:ilvl="2" w:tplc="40090005">
+      <w:start w:val="1"/>
+      <w:numFmt w:val="bullet"/>
+      <w:lvlText w:val=""/>
+      <w:lvlJc w:val="left"/>
+      <w:pPr>
+        <w:ind w:left="2160" w:hanging="360"/>
+      </w:pPr>
+      <w:rPr>
+        <w:rFonts w:ascii="Wingdings" w:hAnsi="Wingdings" w:hint="default"/>
+      </w:rPr>
+    </w:lvl>
+    <w:lvl w:ilvl="3" w:tplc="40090001">
+      <w:start w:val="1"/>
+      <w:numFmt w:val="bullet"/>
+      <w:lvlText w:val=""/>
+      <w:lvlJc w:val="left"/>
+      <w:pPr>
+        <w:ind w:left="2880" w:hanging="360"/>
+      </w:pPr>
+      <w:rPr>
+        <w:rFonts w:ascii="Symbol" w:hAnsi="Symbol" w:hint="default"/>
+      </w:rPr>
+    </w:lvl>
+    <w:lvl w:ilvl="4" w:tplc="40090003">
+      <w:start w:val="1"/>
+      <w:numFmt w:val="bullet"/>
+      <w:lvlText w:val="o"/>
+      <w:lvlJc w:val="left"/>
+      <w:pPr>
+        <w:ind w:left="3600" w:hanging="360"/>
+      </w:pPr>
+      <w:rPr>
+        <w:rFonts w:ascii="Courier New" w:hAnsi="Courier New" w:cs="Courier New" w:hint="default"/>
+      </w:rPr>
+    </w:lvl>
+    <w:lvl w:ilvl="5" w:tplc="40090005">
+      <w:start w:val="1"/>
+      <w:numFmt w:val="bullet"/>
+      <w:lvlText w:val=""/>
+      <w:lvlJc w:val="left"/>
+      <w:pPr>
+        <w:ind w:left="4320" w:hanging="360"/>
+      </w:pPr>
+      <w:rPr>
+        <w:rFonts w:ascii="Wingdings" w:hAnsi="Wingdings" w:hint="default"/>
+      </w:rPr>
+    </w:lvl>
+    <w:lvl w:ilvl="6" w:tplc="40090001">
+      <w:start w:val="1"/>
+      <w:numFmt w:val="bullet"/>
+      <w:lvlText w:val=""/>
+      <w:lvlJc w:val="left"/>
+      <w:pPr>
+        <w:ind w:left="5040" w:hanging="360"/>
+      </w:pPr>
+      <w:rPr>
+        <w:rFonts w:ascii="Symbol" w:hAnsi="Symbol" w:hint="default"/>
+      </w:rPr>
+    </w:lvl>
+    <w:lvl w:ilvl="7" w:tplc="40090003">
+      <w:start w:val="1"/>
+      <w:numFmt w:val="bullet"/>
+      <w:lvlText w:val="o"/>
+      <w:lvlJc w:val="left"/>
+      <w:pPr>
+        <w:ind w:left="5760" w:hanging="360"/>
+      </w:pPr>
+      <w:rPr>
+        <w:rFonts w:ascii="Courier New" w:hAnsi="Courier New" w:cs="Courier New" w:hint="default"/>
+      </w:rPr>
+    </w:lvl>
+    <w:lvl w:ilvl="8" w:tplc="40090005">
+      <w:start w:val="1"/>
+      <w:numFmt w:val="bullet"/>
+      <w:lvlText w:val=""/>
+      <w:lvlJc w:val="left"/>
+      <w:pPr>
+        <w:ind w:left="6480" w:hanging="360"/>
+      </w:pPr>
+      <w:rPr>
+        <w:rFonts w:ascii="Wingdings" w:hAnsi="Wingdings" w:hint="default"/>
+      </w:rPr>
+    </w:lvl>
+  </w:abstractNum>
+  <w:abstractNum w:abstractNumId="3" w15:restartNumberingAfterBreak="0">
     <w:nsid w:val="17833934"/>
     <w:multiLevelType w:val="hybridMultilevel"/>
     <w:tmpl w:val="EF926E72"/>
@@ -4887,7 +5000,7 @@
       </w:pPr>
     </w:lvl>
   </w:abstractNum>
-  <w:abstractNum w:abstractNumId="3" w15:restartNumberingAfterBreak="0">
+  <w:abstractNum w:abstractNumId="4" w15:restartNumberingAfterBreak="0">
     <w:nsid w:val="2D677BCB"/>
     <w:multiLevelType w:val="hybridMultilevel"/>
     <w:tmpl w:val="B8B695D2"/>
@@ -5000,7 +5113,7 @@
       </w:rPr>
     </w:lvl>
   </w:abstractNum>
-  <w:abstractNum w:abstractNumId="4" w15:restartNumberingAfterBreak="0">
+  <w:abstractNum w:abstractNumId="5" w15:restartNumberingAfterBreak="0">
     <w:nsid w:val="3DC86AC7"/>
     <w:multiLevelType w:val="hybridMultilevel"/>
     <w:tmpl w:val="335475C2"/>
@@ -5113,7 +5226,7 @@
       </w:rPr>
     </w:lvl>
   </w:abstractNum>
-  <w:abstractNum w:abstractNumId="5" w15:restartNumberingAfterBreak="0">
+  <w:abstractNum w:abstractNumId="6" w15:restartNumberingAfterBreak="0">
     <w:nsid w:val="74F70B5D"/>
     <w:multiLevelType w:val="hybridMultilevel"/>
     <w:tmpl w:val="1BBEA368"/>
@@ -5209,22 +5322,34 @@
     <w:abstractNumId w:val="1"/>
   </w:num>
   <w:num w:numId="3">
+    <w:abstractNumId w:val="6"/>
+  </w:num>
+  <w:num w:numId="4">
+    <w:abstractNumId w:val="3"/>
+  </w:num>
+  <w:num w:numId="5">
+    <w:abstractNumId w:val="4"/>
+  </w:num>
+  <w:num w:numId="6">
     <w:abstractNumId w:val="5"/>
   </w:num>
-  <w:num w:numId="4">
+  <w:num w:numId="7">
     <w:abstractNumId w:val="2"/>
-  </w:num>
-  <w:num w:numId="5">
-    <w:abstractNumId w:val="3"/>
-  </w:num>
-  <w:num w:numId="6">
-    <w:abstractNumId w:val="4"/>
+    <w:lvlOverride w:ilvl="0"/>
+    <w:lvlOverride w:ilvl="1"/>
+    <w:lvlOverride w:ilvl="2"/>
+    <w:lvlOverride w:ilvl="3"/>
+    <w:lvlOverride w:ilvl="4"/>
+    <w:lvlOverride w:ilvl="5"/>
+    <w:lvlOverride w:ilvl="6"/>
+    <w:lvlOverride w:ilvl="7"/>
+    <w:lvlOverride w:ilvl="8"/>
   </w:num>
 </w:numbering>
 </file>
 
 <file path=word/styles.xml><?xml version="1.0" encoding="utf-8"?>
-<w:styles xmlns:mc="http://schemas.openxmlformats.org/markup-compatibility/2006" xmlns:r="http://schemas.openxmlformats.org/officeDocument/2006/relationships" xmlns:w="http://schemas.openxmlformats.org/wordprocessingml/2006/main" xmlns:w14="http://schemas.microsoft.com/office/word/2010/wordml" xmlns:w15="http://schemas.microsoft.com/office/word/2012/wordml" xmlns:w16cex="http://schemas.microsoft.com/office/word/2018/wordml/cex" xmlns:w16cid="http://schemas.microsoft.com/office/word/2016/wordml/cid" xmlns:w16="http://schemas.microsoft.com/office/word/2018/wordml" xmlns:w16se="http://schemas.microsoft.com/office/word/2015/wordml/symex" mc:Ignorable="w14 w15 w16se w16cid w16 w16cex">
+<w:styles xmlns:mc="http://schemas.openxmlformats.org/markup-compatibility/2006" xmlns:r="http://schemas.openxmlformats.org/officeDocument/2006/relationships" xmlns:w="http://schemas.openxmlformats.org/wordprocessingml/2006/main" xmlns:w14="http://schemas.microsoft.com/office/word/2010/wordml" xmlns:w15="http://schemas.microsoft.com/office/word/2012/wordml" xmlns:w16cex="http://schemas.microsoft.com/office/word/2018/wordml/cex" xmlns:w16cid="http://schemas.microsoft.com/office/word/2016/wordml/cid" xmlns:w16="http://schemas.microsoft.com/office/word/2018/wordml" xmlns:w16sdtdh="http://schemas.microsoft.com/office/word/2020/wordml/sdtdatahash" xmlns:w16se="http://schemas.microsoft.com/office/word/2015/wordml/symex" mc:Ignorable="w14 w15 w16se w16cid w16 w16cex w16sdtdh">
   <w:docDefaults>
     <w:rPrDefault>
       <w:rPr>

</xml_diff>